<commit_message>
Aggiunta la funzione ricerca al RAD
Signed-off-by: Salvatore Merola <salvatore.merol@gmail.com>
</commit_message>
<xml_diff>
--- a/Archeotour/documentation/RAD.docx
+++ b/Archeotour/documentation/RAD.docx
@@ -22,7 +22,7 @@
           <w:szCs w:val="48"/>
           <w:lang w:eastAsia="it-IT"/>
         </w:rPr>
-        <w:pict w14:anchorId="1F018178">
+        <w:pict w14:anchorId="194D0E79">
           <v:rect id="_x0000_s1026" style="position:absolute;left:0;text-align:left;margin-left:39.85pt;margin-top:-24.05pt;width:460.85pt;height:128.4pt;z-index:-251658240"/>
         </w:pict>
       </w:r>
@@ -36,7 +36,7 @@
           <w:lang w:val="en-US" w:bidi="ar-SA"/>
         </w:rPr>
         <w:drawing>
-          <wp:anchor distT="0" distB="0" distL="114300" distR="114300" simplePos="0" relativeHeight="251657216" behindDoc="0" locked="0" layoutInCell="1" allowOverlap="1" wp14:anchorId="17D0913E" wp14:editId="3760B74A">
+          <wp:anchor distT="0" distB="0" distL="114300" distR="114300" simplePos="0" relativeHeight="251657216" behindDoc="0" locked="0" layoutInCell="1" allowOverlap="1" wp14:anchorId="3C30FBC5" wp14:editId="3E3776CE">
             <wp:simplePos x="0" y="0"/>
             <wp:positionH relativeFrom="column">
               <wp:posOffset>587375</wp:posOffset>
@@ -249,6 +249,7 @@
         <w:rPr>
           <w:b/>
           <w:i w:val="0"/>
+          <w:u w:val="single"/>
           <w:lang w:val="en-US"/>
         </w:rPr>
       </w:pPr>
@@ -277,6 +278,14 @@
           <w:lang w:val="en-US"/>
         </w:rPr>
         <w:t>2</w:t>
+      </w:r>
+      <w:r>
+        <w:rPr>
+          <w:b/>
+          <w:i w:val="0"/>
+          <w:lang w:val="en-US"/>
+        </w:rPr>
+        <w:t>.1</w:t>
       </w:r>
     </w:p>
     <w:p>
@@ -491,7 +500,7 @@
             <w:rPr>
               <w:noProof/>
             </w:rPr>
-            <w:instrText xml:space="preserve"> PAGEREF _Toc266193044 \h </w:instrText>
+            <w:instrText xml:space="preserve"> PAGEREF _Toc266201672 \h </w:instrText>
           </w:r>
           <w:r>
             <w:rPr>
@@ -556,7 +565,7 @@
             <w:rPr>
               <w:noProof/>
             </w:rPr>
-            <w:instrText xml:space="preserve"> PAGEREF _Toc266193045 \h </w:instrText>
+            <w:instrText xml:space="preserve"> PAGEREF _Toc266201673 \h </w:instrText>
           </w:r>
           <w:r>
             <w:rPr>
@@ -621,7 +630,7 @@
             <w:rPr>
               <w:noProof/>
             </w:rPr>
-            <w:instrText xml:space="preserve"> PAGEREF _Toc266193046 \h </w:instrText>
+            <w:instrText xml:space="preserve"> PAGEREF _Toc266201674 \h </w:instrText>
           </w:r>
           <w:r>
             <w:rPr>
@@ -686,7 +695,7 @@
             <w:rPr>
               <w:noProof/>
             </w:rPr>
-            <w:instrText xml:space="preserve"> PAGEREF _Toc266193047 \h </w:instrText>
+            <w:instrText xml:space="preserve"> PAGEREF _Toc266201675 \h </w:instrText>
           </w:r>
           <w:r>
             <w:rPr>
@@ -751,7 +760,7 @@
             <w:rPr>
               <w:noProof/>
             </w:rPr>
-            <w:instrText xml:space="preserve"> PAGEREF _Toc266193048 \h </w:instrText>
+            <w:instrText xml:space="preserve"> PAGEREF _Toc266201676 \h </w:instrText>
           </w:r>
           <w:r>
             <w:rPr>
@@ -816,7 +825,7 @@
             <w:rPr>
               <w:noProof/>
             </w:rPr>
-            <w:instrText xml:space="preserve"> PAGEREF _Toc266193049 \h </w:instrText>
+            <w:instrText xml:space="preserve"> PAGEREF _Toc266201677 \h </w:instrText>
           </w:r>
           <w:r>
             <w:rPr>
@@ -881,7 +890,7 @@
             <w:rPr>
               <w:noProof/>
             </w:rPr>
-            <w:instrText xml:space="preserve"> PAGEREF _Toc266193050 \h </w:instrText>
+            <w:instrText xml:space="preserve"> PAGEREF _Toc266201678 \h </w:instrText>
           </w:r>
           <w:r>
             <w:rPr>
@@ -946,7 +955,7 @@
             <w:rPr>
               <w:noProof/>
             </w:rPr>
-            <w:instrText xml:space="preserve"> PAGEREF _Toc266193051 \h </w:instrText>
+            <w:instrText xml:space="preserve"> PAGEREF _Toc266201679 \h </w:instrText>
           </w:r>
           <w:r>
             <w:rPr>
@@ -1011,7 +1020,7 @@
             <w:rPr>
               <w:noProof/>
             </w:rPr>
-            <w:instrText xml:space="preserve"> PAGEREF _Toc266193052 \h </w:instrText>
+            <w:instrText xml:space="preserve"> PAGEREF _Toc266201680 \h </w:instrText>
           </w:r>
           <w:r>
             <w:rPr>
@@ -1076,7 +1085,7 @@
             <w:rPr>
               <w:noProof/>
             </w:rPr>
-            <w:instrText xml:space="preserve"> PAGEREF _Toc266193053 \h </w:instrText>
+            <w:instrText xml:space="preserve"> PAGEREF _Toc266201681 \h </w:instrText>
           </w:r>
           <w:r>
             <w:rPr>
@@ -1141,7 +1150,7 @@
             <w:rPr>
               <w:noProof/>
             </w:rPr>
-            <w:instrText xml:space="preserve"> PAGEREF _Toc266193054 \h </w:instrText>
+            <w:instrText xml:space="preserve"> PAGEREF _Toc266201682 \h </w:instrText>
           </w:r>
           <w:r>
             <w:rPr>
@@ -1206,7 +1215,7 @@
             <w:rPr>
               <w:noProof/>
             </w:rPr>
-            <w:instrText xml:space="preserve"> PAGEREF _Toc266193055 \h </w:instrText>
+            <w:instrText xml:space="preserve"> PAGEREF _Toc266201683 \h </w:instrText>
           </w:r>
           <w:r>
             <w:rPr>
@@ -1271,7 +1280,7 @@
             <w:rPr>
               <w:noProof/>
             </w:rPr>
-            <w:instrText xml:space="preserve"> PAGEREF _Toc266193056 \h </w:instrText>
+            <w:instrText xml:space="preserve"> PAGEREF _Toc266201684 \h </w:instrText>
           </w:r>
           <w:r>
             <w:rPr>
@@ -1336,7 +1345,7 @@
             <w:rPr>
               <w:noProof/>
             </w:rPr>
-            <w:instrText xml:space="preserve"> PAGEREF _Toc266193057 \h </w:instrText>
+            <w:instrText xml:space="preserve"> PAGEREF _Toc266201685 \h </w:instrText>
           </w:r>
           <w:r>
             <w:rPr>
@@ -1401,7 +1410,7 @@
             <w:rPr>
               <w:noProof/>
             </w:rPr>
-            <w:instrText xml:space="preserve"> PAGEREF _Toc266193058 \h </w:instrText>
+            <w:instrText xml:space="preserve"> PAGEREF _Toc266201686 \h </w:instrText>
           </w:r>
           <w:r>
             <w:rPr>
@@ -1466,7 +1475,7 @@
             <w:rPr>
               <w:noProof/>
             </w:rPr>
-            <w:instrText xml:space="preserve"> PAGEREF _Toc266193059 \h </w:instrText>
+            <w:instrText xml:space="preserve"> PAGEREF _Toc266201687 \h </w:instrText>
           </w:r>
           <w:r>
             <w:rPr>
@@ -1531,7 +1540,7 @@
             <w:rPr>
               <w:noProof/>
             </w:rPr>
-            <w:instrText xml:space="preserve"> PAGEREF _Toc266193060 \h </w:instrText>
+            <w:instrText xml:space="preserve"> PAGEREF _Toc266201688 \h </w:instrText>
           </w:r>
           <w:r>
             <w:rPr>
@@ -1596,7 +1605,7 @@
             <w:rPr>
               <w:noProof/>
             </w:rPr>
-            <w:instrText xml:space="preserve"> PAGEREF _Toc266193061 \h </w:instrText>
+            <w:instrText xml:space="preserve"> PAGEREF _Toc266201689 \h </w:instrText>
           </w:r>
           <w:r>
             <w:rPr>
@@ -1661,7 +1670,7 @@
             <w:rPr>
               <w:noProof/>
             </w:rPr>
-            <w:instrText xml:space="preserve"> PAGEREF _Toc266193062 \h </w:instrText>
+            <w:instrText xml:space="preserve"> PAGEREF _Toc266201690 \h </w:instrText>
           </w:r>
           <w:r>
             <w:rPr>
@@ -1726,7 +1735,7 @@
             <w:rPr>
               <w:noProof/>
             </w:rPr>
-            <w:instrText xml:space="preserve"> PAGEREF _Toc266193063 \h </w:instrText>
+            <w:instrText xml:space="preserve"> PAGEREF _Toc266201691 \h </w:instrText>
           </w:r>
           <w:r>
             <w:rPr>
@@ -1791,7 +1800,7 @@
             <w:rPr>
               <w:noProof/>
             </w:rPr>
-            <w:instrText xml:space="preserve"> PAGEREF _Toc266193064 \h </w:instrText>
+            <w:instrText xml:space="preserve"> PAGEREF _Toc266201692 \h </w:instrText>
           </w:r>
           <w:r>
             <w:rPr>
@@ -1856,7 +1865,7 @@
             <w:rPr>
               <w:noProof/>
             </w:rPr>
-            <w:instrText xml:space="preserve"> PAGEREF _Toc266193065 \h </w:instrText>
+            <w:instrText xml:space="preserve"> PAGEREF _Toc266201693 \h </w:instrText>
           </w:r>
           <w:r>
             <w:rPr>
@@ -1921,7 +1930,7 @@
             <w:rPr>
               <w:noProof/>
             </w:rPr>
-            <w:instrText xml:space="preserve"> PAGEREF _Toc266193066 \h </w:instrText>
+            <w:instrText xml:space="preserve"> PAGEREF _Toc266201694 \h </w:instrText>
           </w:r>
           <w:r>
             <w:rPr>
@@ -1986,7 +1995,7 @@
             <w:rPr>
               <w:noProof/>
             </w:rPr>
-            <w:instrText xml:space="preserve"> PAGEREF _Toc266193067 \h </w:instrText>
+            <w:instrText xml:space="preserve"> PAGEREF _Toc266201695 \h </w:instrText>
           </w:r>
           <w:r>
             <w:rPr>
@@ -2051,7 +2060,7 @@
             <w:rPr>
               <w:noProof/>
             </w:rPr>
-            <w:instrText xml:space="preserve"> PAGEREF _Toc266193068 \h </w:instrText>
+            <w:instrText xml:space="preserve"> PAGEREF _Toc266201696 \h </w:instrText>
           </w:r>
           <w:r>
             <w:rPr>
@@ -2116,7 +2125,7 @@
             <w:rPr>
               <w:noProof/>
             </w:rPr>
-            <w:instrText xml:space="preserve"> PAGEREF _Toc266193069 \h </w:instrText>
+            <w:instrText xml:space="preserve"> PAGEREF _Toc266201697 \h </w:instrText>
           </w:r>
           <w:r>
             <w:rPr>
@@ -2181,7 +2190,7 @@
             <w:rPr>
               <w:noProof/>
             </w:rPr>
-            <w:instrText xml:space="preserve"> PAGEREF _Toc266193070 \h </w:instrText>
+            <w:instrText xml:space="preserve"> PAGEREF _Toc266201698 \h </w:instrText>
           </w:r>
           <w:r>
             <w:rPr>
@@ -2246,7 +2255,7 @@
             <w:rPr>
               <w:noProof/>
             </w:rPr>
-            <w:instrText xml:space="preserve"> PAGEREF _Toc266193071 \h </w:instrText>
+            <w:instrText xml:space="preserve"> PAGEREF _Toc266201699 \h </w:instrText>
           </w:r>
           <w:r>
             <w:rPr>
@@ -2311,7 +2320,7 @@
             <w:rPr>
               <w:noProof/>
             </w:rPr>
-            <w:instrText xml:space="preserve"> PAGEREF _Toc266193072 \h </w:instrText>
+            <w:instrText xml:space="preserve"> PAGEREF _Toc266201700 \h </w:instrText>
           </w:r>
           <w:r>
             <w:rPr>
@@ -2376,7 +2385,7 @@
             <w:rPr>
               <w:noProof/>
             </w:rPr>
-            <w:instrText xml:space="preserve"> PAGEREF _Toc266193073 \h </w:instrText>
+            <w:instrText xml:space="preserve"> PAGEREF _Toc266201701 \h </w:instrText>
           </w:r>
           <w:r>
             <w:rPr>
@@ -2441,7 +2450,7 @@
             <w:rPr>
               <w:noProof/>
             </w:rPr>
-            <w:instrText xml:space="preserve"> PAGEREF _Toc266193074 \h </w:instrText>
+            <w:instrText xml:space="preserve"> PAGEREF _Toc266201702 \h </w:instrText>
           </w:r>
           <w:r>
             <w:rPr>
@@ -2506,7 +2515,7 @@
             <w:rPr>
               <w:noProof/>
             </w:rPr>
-            <w:instrText xml:space="preserve"> PAGEREF _Toc266193075 \h </w:instrText>
+            <w:instrText xml:space="preserve"> PAGEREF _Toc266201703 \h </w:instrText>
           </w:r>
           <w:r>
             <w:rPr>
@@ -2549,11 +2558,10 @@
           </w:pPr>
           <w:r>
             <w:rPr>
-              <w:rFonts w:cs="Arial"/>
               <w:i w:val="0"/>
               <w:noProof/>
             </w:rPr>
-            <w:t>4.3 Class Diagram</w:t>
+            <w:t>4.2.5 Ricerca</w:t>
           </w:r>
           <w:r>
             <w:rPr>
@@ -2571,7 +2579,7 @@
             <w:rPr>
               <w:noProof/>
             </w:rPr>
-            <w:instrText xml:space="preserve"> PAGEREF _Toc266193076 \h </w:instrText>
+            <w:instrText xml:space="preserve"> PAGEREF _Toc266201704 \h </w:instrText>
           </w:r>
           <w:r>
             <w:rPr>
@@ -2618,7 +2626,7 @@
               <w:i w:val="0"/>
               <w:noProof/>
             </w:rPr>
-            <w:t>4.4 Sequence diagram</w:t>
+            <w:t>4.3 Class Diagram</w:t>
           </w:r>
           <w:r>
             <w:rPr>
@@ -2636,7 +2644,7 @@
             <w:rPr>
               <w:noProof/>
             </w:rPr>
-            <w:instrText xml:space="preserve"> PAGEREF _Toc266193077 \h </w:instrText>
+            <w:instrText xml:space="preserve"> PAGEREF _Toc266201705 \h </w:instrText>
           </w:r>
           <w:r>
             <w:rPr>
@@ -2679,10 +2687,11 @@
           </w:pPr>
           <w:r>
             <w:rPr>
+              <w:rFonts w:cs="Arial"/>
               <w:i w:val="0"/>
               <w:noProof/>
             </w:rPr>
-            <w:t>4.4.1 Vicino a me</w:t>
+            <w:t>4.4 Sequence diagram</w:t>
           </w:r>
           <w:r>
             <w:rPr>
@@ -2700,7 +2709,7 @@
             <w:rPr>
               <w:noProof/>
             </w:rPr>
-            <w:instrText xml:space="preserve"> PAGEREF _Toc266193078 \h </w:instrText>
+            <w:instrText xml:space="preserve"> PAGEREF _Toc266201706 \h </w:instrText>
           </w:r>
           <w:r>
             <w:rPr>
@@ -2717,7 +2726,7 @@
             <w:rPr>
               <w:noProof/>
             </w:rPr>
-            <w:t>11</w:t>
+            <w:t>12</w:t>
           </w:r>
           <w:r>
             <w:rPr>
@@ -2747,7 +2756,7 @@
               <w:noProof/>
             </w:rPr>
             <w:lastRenderedPageBreak/>
-            <w:t>4.4.2 Info Sito</w:t>
+            <w:t>4.4.1 Vicino a me</w:t>
           </w:r>
           <w:r>
             <w:rPr>
@@ -2765,7 +2774,7 @@
             <w:rPr>
               <w:noProof/>
             </w:rPr>
-            <w:instrText xml:space="preserve"> PAGEREF _Toc266193079 \h </w:instrText>
+            <w:instrText xml:space="preserve"> PAGEREF _Toc266201707 \h </w:instrText>
           </w:r>
           <w:r>
             <w:rPr>
@@ -2782,7 +2791,7 @@
             <w:rPr>
               <w:noProof/>
             </w:rPr>
-            <w:t>11</w:t>
+            <w:t>12</w:t>
           </w:r>
           <w:r>
             <w:rPr>
@@ -2811,7 +2820,7 @@
               <w:i w:val="0"/>
               <w:noProof/>
             </w:rPr>
-            <w:t>4.4.3 News</w:t>
+            <w:t>4.4.2 Info Sito</w:t>
           </w:r>
           <w:r>
             <w:rPr>
@@ -2829,7 +2838,7 @@
             <w:rPr>
               <w:noProof/>
             </w:rPr>
-            <w:instrText xml:space="preserve"> PAGEREF _Toc266193080 \h </w:instrText>
+            <w:instrText xml:space="preserve"> PAGEREF _Toc266201708 \h </w:instrText>
           </w:r>
           <w:r>
             <w:rPr>
@@ -2875,6 +2884,70 @@
               <w:i w:val="0"/>
               <w:noProof/>
             </w:rPr>
+            <w:t>4.4.3 News</w:t>
+          </w:r>
+          <w:r>
+            <w:rPr>
+              <w:noProof/>
+            </w:rPr>
+            <w:tab/>
+          </w:r>
+          <w:r>
+            <w:rPr>
+              <w:noProof/>
+            </w:rPr>
+            <w:fldChar w:fldCharType="begin"/>
+          </w:r>
+          <w:r>
+            <w:rPr>
+              <w:noProof/>
+            </w:rPr>
+            <w:instrText xml:space="preserve"> PAGEREF _Toc266201709 \h </w:instrText>
+          </w:r>
+          <w:r>
+            <w:rPr>
+              <w:noProof/>
+            </w:rPr>
+          </w:r>
+          <w:r>
+            <w:rPr>
+              <w:noProof/>
+            </w:rPr>
+            <w:fldChar w:fldCharType="separate"/>
+          </w:r>
+          <w:r>
+            <w:rPr>
+              <w:noProof/>
+            </w:rPr>
+            <w:t>13</w:t>
+          </w:r>
+          <w:r>
+            <w:rPr>
+              <w:noProof/>
+            </w:rPr>
+            <w:fldChar w:fldCharType="end"/>
+          </w:r>
+        </w:p>
+        <w:p>
+          <w:pPr>
+            <w:pStyle w:val="TOC3"/>
+            <w:tabs>
+              <w:tab w:val="right" w:leader="dot" w:pos="9628"/>
+            </w:tabs>
+            <w:rPr>
+              <w:i w:val="0"/>
+              <w:iCs w:val="0"/>
+              <w:noProof/>
+              <w:sz w:val="24"/>
+              <w:szCs w:val="24"/>
+              <w:lang w:eastAsia="ja-JP" w:bidi="ar-SA"/>
+            </w:rPr>
+          </w:pPr>
+          <w:r>
+            <w:rPr>
+              <w:i w:val="0"/>
+              <w:noProof/>
+            </w:rPr>
             <w:t>4.4.4 Descrizione del sito</w:t>
           </w:r>
           <w:r>
@@ -2893,7 +2966,7 @@
             <w:rPr>
               <w:noProof/>
             </w:rPr>
-            <w:instrText xml:space="preserve"> PAGEREF _Toc266193081 \h </w:instrText>
+            <w:instrText xml:space="preserve"> PAGEREF _Toc266201710 \h </w:instrText>
           </w:r>
           <w:r>
             <w:rPr>
@@ -2910,7 +2983,7 @@
             <w:rPr>
               <w:noProof/>
             </w:rPr>
-            <w:t>12</w:t>
+            <w:t>13</w:t>
           </w:r>
           <w:r>
             <w:rPr>
@@ -2976,7 +3049,7 @@
             <w:rPr>
               <w:noProof/>
             </w:rPr>
-            <w:instrText xml:space="preserve"> PAGEREF _Toc266193082 \h </w:instrText>
+            <w:instrText xml:space="preserve"> PAGEREF _Toc266201711 \h </w:instrText>
           </w:r>
           <w:r>
             <w:rPr>
@@ -2993,7 +3066,7 @@
             <w:rPr>
               <w:noProof/>
             </w:rPr>
-            <w:t>13</w:t>
+            <w:t>14</w:t>
           </w:r>
           <w:r>
             <w:rPr>
@@ -3041,7 +3114,7 @@
             <w:rPr>
               <w:noProof/>
             </w:rPr>
-            <w:instrText xml:space="preserve"> PAGEREF _Toc266193083 \h </w:instrText>
+            <w:instrText xml:space="preserve"> PAGEREF _Toc266201712 \h </w:instrText>
           </w:r>
           <w:r>
             <w:rPr>
@@ -3058,7 +3131,7 @@
             <w:rPr>
               <w:noProof/>
             </w:rPr>
-            <w:t>13</w:t>
+            <w:t>14</w:t>
           </w:r>
           <w:r>
             <w:rPr>
@@ -3106,7 +3179,7 @@
             <w:rPr>
               <w:noProof/>
             </w:rPr>
-            <w:instrText xml:space="preserve"> PAGEREF _Toc266193084 \h </w:instrText>
+            <w:instrText xml:space="preserve"> PAGEREF _Toc266201713 \h </w:instrText>
           </w:r>
           <w:r>
             <w:rPr>
@@ -3123,7 +3196,7 @@
             <w:rPr>
               <w:noProof/>
             </w:rPr>
-            <w:t>13</w:t>
+            <w:t>14</w:t>
           </w:r>
           <w:r>
             <w:rPr>
@@ -3172,7 +3245,7 @@
             <w:rPr>
               <w:noProof/>
             </w:rPr>
-            <w:instrText xml:space="preserve"> PAGEREF _Toc266193085 \h </w:instrText>
+            <w:instrText xml:space="preserve"> PAGEREF _Toc266201714 \h </w:instrText>
           </w:r>
           <w:r>
             <w:rPr>
@@ -3189,7 +3262,7 @@
             <w:rPr>
               <w:noProof/>
             </w:rPr>
-            <w:t>14</w:t>
+            <w:t>15</w:t>
           </w:r>
           <w:r>
             <w:rPr>
@@ -3238,7 +3311,7 @@
             <w:rPr>
               <w:noProof/>
             </w:rPr>
-            <w:instrText xml:space="preserve"> PAGEREF _Toc266193086 \h </w:instrText>
+            <w:instrText xml:space="preserve"> PAGEREF _Toc266201715 \h </w:instrText>
           </w:r>
           <w:r>
             <w:rPr>
@@ -3255,7 +3328,7 @@
             <w:rPr>
               <w:noProof/>
             </w:rPr>
-            <w:t>14</w:t>
+            <w:t>15</w:t>
           </w:r>
           <w:r>
             <w:rPr>
@@ -3303,7 +3376,7 @@
             <w:rPr>
               <w:noProof/>
             </w:rPr>
-            <w:instrText xml:space="preserve"> PAGEREF _Toc266193087 \h </w:instrText>
+            <w:instrText xml:space="preserve"> PAGEREF _Toc266201716 \h </w:instrText>
           </w:r>
           <w:r>
             <w:rPr>
@@ -3320,7 +3393,7 @@
             <w:rPr>
               <w:noProof/>
             </w:rPr>
-            <w:t>14</w:t>
+            <w:t>15</w:t>
           </w:r>
           <w:r>
             <w:rPr>
@@ -3368,7 +3441,7 @@
             <w:rPr>
               <w:noProof/>
             </w:rPr>
-            <w:instrText xml:space="preserve"> PAGEREF _Toc266193088 \h </w:instrText>
+            <w:instrText xml:space="preserve"> PAGEREF _Toc266201717 \h </w:instrText>
           </w:r>
           <w:r>
             <w:rPr>
@@ -3385,7 +3458,7 @@
             <w:rPr>
               <w:noProof/>
             </w:rPr>
-            <w:t>15</w:t>
+            <w:t>16</w:t>
           </w:r>
           <w:r>
             <w:rPr>
@@ -3433,7 +3506,7 @@
             <w:rPr>
               <w:noProof/>
             </w:rPr>
-            <w:instrText xml:space="preserve"> PAGEREF _Toc266193089 \h </w:instrText>
+            <w:instrText xml:space="preserve"> PAGEREF _Toc266201718 \h </w:instrText>
           </w:r>
           <w:r>
             <w:rPr>
@@ -3450,7 +3523,7 @@
             <w:rPr>
               <w:noProof/>
             </w:rPr>
-            <w:t>15</w:t>
+            <w:t>16</w:t>
           </w:r>
           <w:r>
             <w:rPr>
@@ -3498,7 +3571,7 @@
             <w:rPr>
               <w:noProof/>
             </w:rPr>
-            <w:instrText xml:space="preserve"> PAGEREF _Toc266193090 \h </w:instrText>
+            <w:instrText xml:space="preserve"> PAGEREF _Toc266201719 \h </w:instrText>
           </w:r>
           <w:r>
             <w:rPr>
@@ -3515,7 +3588,7 @@
             <w:rPr>
               <w:noProof/>
             </w:rPr>
-            <w:t>16</w:t>
+            <w:t>17</w:t>
           </w:r>
           <w:r>
             <w:rPr>
@@ -3563,7 +3636,7 @@
             <w:rPr>
               <w:noProof/>
             </w:rPr>
-            <w:instrText xml:space="preserve"> PAGEREF _Toc266193091 \h </w:instrText>
+            <w:instrText xml:space="preserve"> PAGEREF _Toc266201720 \h </w:instrText>
           </w:r>
           <w:r>
             <w:rPr>
@@ -3580,7 +3653,7 @@
             <w:rPr>
               <w:noProof/>
             </w:rPr>
-            <w:t>16</w:t>
+            <w:t>17</w:t>
           </w:r>
           <w:r>
             <w:rPr>
@@ -3628,7 +3701,7 @@
             <w:rPr>
               <w:noProof/>
             </w:rPr>
-            <w:instrText xml:space="preserve"> PAGEREF _Toc266193092 \h </w:instrText>
+            <w:instrText xml:space="preserve"> PAGEREF _Toc266201721 \h </w:instrText>
           </w:r>
           <w:r>
             <w:rPr>
@@ -3645,7 +3718,7 @@
             <w:rPr>
               <w:noProof/>
             </w:rPr>
-            <w:t>17</w:t>
+            <w:t>18</w:t>
           </w:r>
           <w:r>
             <w:rPr>
@@ -3693,7 +3766,7 @@
             <w:rPr>
               <w:noProof/>
             </w:rPr>
-            <w:instrText xml:space="preserve"> PAGEREF _Toc266193093 \h </w:instrText>
+            <w:instrText xml:space="preserve"> PAGEREF _Toc266201722 \h </w:instrText>
           </w:r>
           <w:r>
             <w:rPr>
@@ -3710,7 +3783,7 @@
             <w:rPr>
               <w:noProof/>
             </w:rPr>
-            <w:t>17</w:t>
+            <w:t>18</w:t>
           </w:r>
           <w:r>
             <w:rPr>
@@ -3764,7 +3837,7 @@
             <w:rPr>
               <w:noProof/>
             </w:rPr>
-            <w:instrText xml:space="preserve"> PAGEREF _Toc266193094 \h </w:instrText>
+            <w:instrText xml:space="preserve"> PAGEREF _Toc266201723 \h </w:instrText>
           </w:r>
           <w:r>
             <w:rPr>
@@ -3781,7 +3854,7 @@
             <w:rPr>
               <w:noProof/>
             </w:rPr>
-            <w:t>17</w:t>
+            <w:t>19</w:t>
           </w:r>
           <w:r>
             <w:rPr>
@@ -3827,7 +3900,7 @@
             <w:rPr>
               <w:noProof/>
             </w:rPr>
-            <w:instrText xml:space="preserve"> PAGEREF _Toc266193095 \h </w:instrText>
+            <w:instrText xml:space="preserve"> PAGEREF _Toc266201724 \h </w:instrText>
           </w:r>
           <w:r>
             <w:rPr>
@@ -3844,7 +3917,7 @@
             <w:rPr>
               <w:noProof/>
             </w:rPr>
-            <w:t>17</w:t>
+            <w:t>19</w:t>
           </w:r>
           <w:r>
             <w:rPr>
@@ -3890,7 +3963,7 @@
             <w:rPr>
               <w:noProof/>
             </w:rPr>
-            <w:instrText xml:space="preserve"> PAGEREF _Toc266193096 \h </w:instrText>
+            <w:instrText xml:space="preserve"> PAGEREF _Toc266201725 \h </w:instrText>
           </w:r>
           <w:r>
             <w:rPr>
@@ -3907,7 +3980,7 @@
             <w:rPr>
               <w:noProof/>
             </w:rPr>
-            <w:t>17</w:t>
+            <w:t>19</w:t>
           </w:r>
           <w:r>
             <w:rPr>
@@ -3953,7 +4026,7 @@
             <w:rPr>
               <w:noProof/>
             </w:rPr>
-            <w:instrText xml:space="preserve"> PAGEREF _Toc266193097 \h </w:instrText>
+            <w:instrText xml:space="preserve"> PAGEREF _Toc266201726 \h </w:instrText>
           </w:r>
           <w:r>
             <w:rPr>
@@ -3970,7 +4043,70 @@
             <w:rPr>
               <w:noProof/>
             </w:rPr>
-            <w:t>17</w:t>
+            <w:t>19</w:t>
+          </w:r>
+          <w:r>
+            <w:rPr>
+              <w:noProof/>
+            </w:rPr>
+            <w:fldChar w:fldCharType="end"/>
+          </w:r>
+        </w:p>
+        <w:p>
+          <w:pPr>
+            <w:pStyle w:val="TOC3"/>
+            <w:tabs>
+              <w:tab w:val="right" w:leader="dot" w:pos="9628"/>
+            </w:tabs>
+            <w:rPr>
+              <w:i w:val="0"/>
+              <w:iCs w:val="0"/>
+              <w:noProof/>
+              <w:sz w:val="24"/>
+              <w:szCs w:val="24"/>
+              <w:lang w:eastAsia="ja-JP" w:bidi="ar-SA"/>
+            </w:rPr>
+          </w:pPr>
+          <w:r>
+            <w:rPr>
+              <w:noProof/>
+            </w:rPr>
+            <w:t>6.4 Versione 1.2.1</w:t>
+          </w:r>
+          <w:r>
+            <w:rPr>
+              <w:noProof/>
+            </w:rPr>
+            <w:tab/>
+          </w:r>
+          <w:r>
+            <w:rPr>
+              <w:noProof/>
+            </w:rPr>
+            <w:fldChar w:fldCharType="begin"/>
+          </w:r>
+          <w:r>
+            <w:rPr>
+              <w:noProof/>
+            </w:rPr>
+            <w:instrText xml:space="preserve"> PAGEREF _Toc266201727 \h </w:instrText>
+          </w:r>
+          <w:r>
+            <w:rPr>
+              <w:noProof/>
+            </w:rPr>
+          </w:r>
+          <w:r>
+            <w:rPr>
+              <w:noProof/>
+            </w:rPr>
+            <w:fldChar w:fldCharType="separate"/>
+          </w:r>
+          <w:r>
+            <w:rPr>
+              <w:noProof/>
+            </w:rPr>
+            <w:t>19</w:t>
           </w:r>
           <w:r>
             <w:rPr>
@@ -4057,7 +4193,7 @@
           <w:szCs w:val="24"/>
         </w:rPr>
       </w:pPr>
-      <w:bookmarkStart w:id="0" w:name="_Toc266193044"/>
+      <w:bookmarkStart w:id="0" w:name="_Toc266201672"/>
       <w:r>
         <w:rPr>
           <w:rFonts w:asciiTheme="minorHAnsi" w:hAnsiTheme="minorHAnsi" w:cs="Arial"/>
@@ -4091,7 +4227,7 @@
           <w:szCs w:val="24"/>
         </w:rPr>
       </w:pPr>
-      <w:bookmarkStart w:id="1" w:name="_Toc266193045"/>
+      <w:bookmarkStart w:id="1" w:name="_Toc266201673"/>
       <w:r>
         <w:rPr>
           <w:rFonts w:asciiTheme="minorHAnsi" w:hAnsiTheme="minorHAnsi" w:cs="Arial"/>
@@ -4385,7 +4521,7 @@
           <w:szCs w:val="24"/>
         </w:rPr>
       </w:pPr>
-      <w:bookmarkStart w:id="2" w:name="_Toc266193046"/>
+      <w:bookmarkStart w:id="2" w:name="_Toc266201674"/>
       <w:r>
         <w:rPr>
           <w:rFonts w:asciiTheme="minorHAnsi" w:hAnsiTheme="minorHAnsi" w:cs="Arial"/>
@@ -4531,7 +4667,7 @@
           <w:szCs w:val="24"/>
         </w:rPr>
       </w:pPr>
-      <w:bookmarkStart w:id="3" w:name="_Toc266193047"/>
+      <w:bookmarkStart w:id="3" w:name="_Toc266201675"/>
       <w:r>
         <w:rPr>
           <w:rFonts w:asciiTheme="minorHAnsi" w:hAnsiTheme="minorHAnsi" w:cs="Arial"/>
@@ -4792,7 +4928,7 @@
           <w:szCs w:val="24"/>
         </w:rPr>
       </w:pPr>
-      <w:bookmarkStart w:id="4" w:name="_Toc266193048"/>
+      <w:bookmarkStart w:id="4" w:name="_Toc266201676"/>
       <w:r>
         <w:rPr>
           <w:rFonts w:asciiTheme="minorHAnsi" w:hAnsiTheme="minorHAnsi" w:cs="Arial"/>
@@ -5781,7 +5917,10 @@
         <w:fldChar w:fldCharType="begin"/>
       </w:r>
       <w:r>
-        <w:instrText xml:space="preserve"> HYPERLINK "http://it.wikipedia.org/wiki/RSS" \l "cite_note-1" </w:instrText>
+        <w:instrText xml:space="preserve"> HYPERLINK "http://it.wikipedia.org/wiki/RSS" \l</w:instrText>
+      </w:r>
+      <w:r>
+        <w:instrText xml:space="preserve"> "cite_note-1" </w:instrText>
       </w:r>
       <w:r>
         <w:fldChar w:fldCharType="separate"/>
@@ -6830,7 +6969,7 @@
           <w:szCs w:val="23"/>
         </w:rPr>
       </w:pPr>
-      <w:bookmarkStart w:id="5" w:name="_Toc266193049"/>
+      <w:bookmarkStart w:id="5" w:name="_Toc266201677"/>
       <w:r>
         <w:rPr>
           <w:rFonts w:asciiTheme="minorHAnsi" w:hAnsiTheme="minorHAnsi" w:cs="Arial"/>
@@ -7000,7 +7139,7 @@
           <w:szCs w:val="24"/>
         </w:rPr>
       </w:pPr>
-      <w:bookmarkStart w:id="6" w:name="_Toc266193050"/>
+      <w:bookmarkStart w:id="6" w:name="_Toc266201678"/>
       <w:r>
         <w:rPr>
           <w:rFonts w:asciiTheme="minorHAnsi" w:hAnsiTheme="minorHAnsi" w:cs="Arial"/>
@@ -7023,7 +7162,7 @@
           <w:sz w:val="20"/>
         </w:rPr>
       </w:pPr>
-      <w:bookmarkStart w:id="7" w:name="_Toc266193051"/>
+      <w:bookmarkStart w:id="7" w:name="_Toc266201679"/>
       <w:r>
         <w:rPr>
           <w:rFonts w:asciiTheme="minorHAnsi" w:hAnsiTheme="minorHAnsi" w:cs="Arial"/>
@@ -7102,24 +7241,16 @@
           <w:i w:val="0"/>
         </w:rPr>
       </w:pPr>
-      <w:bookmarkStart w:id="8" w:name="_Toc266193052"/>
+      <w:bookmarkStart w:id="8" w:name="_Toc266201680"/>
       <w:r>
         <w:rPr>
           <w:rFonts w:asciiTheme="minorHAnsi" w:hAnsiTheme="minorHAnsi" w:cs="Arial"/>
           <w:i w:val="0"/>
           <w:szCs w:val="24"/>
         </w:rPr>
-        <w:t xml:space="preserve">2.2 Ricerca </w:t>
+        <w:t>2.2 Ricerca alberghi e ristoranti</w:t>
       </w:r>
       <w:bookmarkEnd w:id="8"/>
-      <w:r>
-        <w:rPr>
-          <w:rFonts w:asciiTheme="minorHAnsi" w:hAnsiTheme="minorHAnsi" w:cs="Arial"/>
-          <w:i w:val="0"/>
-          <w:szCs w:val="24"/>
-        </w:rPr>
-        <w:t>PDI</w:t>
-      </w:r>
     </w:p>
     <w:p>
       <w:pPr>
@@ -7142,27 +7273,7 @@
           <w:sz w:val="23"/>
           <w:szCs w:val="23"/>
         </w:rPr>
-        <w:t xml:space="preserve">Funzionalità che si connette </w:t>
-      </w:r>
-      <w:r>
-        <w:rPr>
-          <w:rFonts w:asciiTheme="minorHAnsi" w:hAnsiTheme="minorHAnsi" w:cs="Arial"/>
-          <w:i w:val="0"/>
-          <w:color w:val="000000"/>
-          <w:sz w:val="23"/>
-          <w:szCs w:val="23"/>
-        </w:rPr>
-        <w:t>al servizio fornito da Google</w:t>
-      </w:r>
-      <w:r>
-        <w:rPr>
-          <w:rFonts w:asciiTheme="minorHAnsi" w:hAnsiTheme="minorHAnsi" w:cs="Arial"/>
-          <w:i w:val="0"/>
-          <w:color w:val="000000"/>
-          <w:sz w:val="23"/>
-          <w:szCs w:val="23"/>
-        </w:rPr>
-        <w:t xml:space="preserve"> e restituisce l’elenco degli alberghi e dei ristoranti vicini al sito </w:t>
+        <w:t xml:space="preserve">Funzionalità che si connette ai principali motori di ricerca e restituisce l’elenco degli alberghi e dei ristoranti vicini al sito </w:t>
       </w:r>
       <w:proofErr w:type="gramStart"/>
       <w:r>
@@ -7209,7 +7320,7 @@
           <w:szCs w:val="24"/>
         </w:rPr>
       </w:pPr>
-      <w:bookmarkStart w:id="9" w:name="_Toc266193053"/>
+      <w:bookmarkStart w:id="9" w:name="_Toc266201681"/>
       <w:r>
         <w:rPr>
           <w:rFonts w:asciiTheme="minorHAnsi" w:hAnsiTheme="minorHAnsi" w:cs="Arial"/>
@@ -7281,7 +7392,7 @@
           <w:szCs w:val="24"/>
         </w:rPr>
       </w:pPr>
-      <w:bookmarkStart w:id="10" w:name="_Toc266193054"/>
+      <w:bookmarkStart w:id="10" w:name="_Toc266201682"/>
       <w:r>
         <w:rPr>
           <w:rFonts w:asciiTheme="minorHAnsi" w:hAnsiTheme="minorHAnsi" w:cs="Arial"/>
@@ -7365,27 +7476,7 @@
           <w:sz w:val="22"/>
           <w:szCs w:val="23"/>
         </w:rPr>
-        <w:t xml:space="preserve"> RSS </w:t>
-      </w:r>
-      <w:r>
-        <w:rPr>
-          <w:rFonts w:asciiTheme="minorHAnsi" w:hAnsiTheme="minorHAnsi" w:cs="Arial"/>
-          <w:i w:val="0"/>
-          <w:color w:val="000000"/>
-          <w:sz w:val="22"/>
-          <w:szCs w:val="23"/>
-        </w:rPr>
-        <w:t xml:space="preserve">da un sistema di aggregazione </w:t>
-      </w:r>
-      <w:r>
-        <w:rPr>
-          <w:rFonts w:asciiTheme="minorHAnsi" w:hAnsiTheme="minorHAnsi" w:cs="Arial"/>
-          <w:i w:val="0"/>
-          <w:color w:val="000000"/>
-          <w:sz w:val="22"/>
-          <w:szCs w:val="23"/>
-        </w:rPr>
-        <w:t>relativi al sito e li visualizza.</w:t>
+        <w:t xml:space="preserve"> RSS relativi al sito e li visualizza.</w:t>
       </w:r>
     </w:p>
     <w:p>
@@ -7409,7 +7500,6 @@
           <w:sz w:val="22"/>
           <w:szCs w:val="23"/>
         </w:rPr>
-        <w:lastRenderedPageBreak/>
         <w:t xml:space="preserve"> </w:t>
       </w:r>
     </w:p>
@@ -7424,13 +7514,14 @@
           <w:szCs w:val="24"/>
         </w:rPr>
       </w:pPr>
-      <w:bookmarkStart w:id="11" w:name="_Toc266193055"/>
+      <w:bookmarkStart w:id="11" w:name="_Toc266201683"/>
       <w:r>
         <w:rPr>
           <w:rFonts w:asciiTheme="minorHAnsi" w:hAnsiTheme="minorHAnsi" w:cs="Arial"/>
           <w:i w:val="0"/>
           <w:szCs w:val="24"/>
         </w:rPr>
+        <w:lastRenderedPageBreak/>
         <w:t xml:space="preserve">2.5 </w:t>
       </w:r>
       <w:r>
@@ -7460,15 +7551,25 @@
           <w:i w:val="0"/>
           <w:sz w:val="22"/>
         </w:rPr>
-        <w:t xml:space="preserve">Mostra una mappa con Punti Di Interesse e siti archeologici vicini alla posizione attuale </w:t>
-      </w:r>
+        <w:t xml:space="preserve">Mostra una mappa con Punti Di Interesse e siti archeologici vicini alla posizione attuale del </w:t>
+      </w:r>
+      <w:proofErr w:type="spellStart"/>
       <w:r>
         <w:rPr>
           <w:rFonts w:asciiTheme="minorHAnsi" w:hAnsiTheme="minorHAnsi"/>
           <w:i w:val="0"/>
           <w:sz w:val="22"/>
         </w:rPr>
-        <w:t xml:space="preserve">rilevata tramite </w:t>
+        <w:t>device</w:t>
+      </w:r>
+      <w:proofErr w:type="spellEnd"/>
+      <w:r>
+        <w:rPr>
+          <w:rFonts w:asciiTheme="minorHAnsi" w:hAnsiTheme="minorHAnsi"/>
+          <w:i w:val="0"/>
+          <w:sz w:val="22"/>
+        </w:rPr>
+        <w:t xml:space="preserve"> (quindi dell’utente</w:t>
       </w:r>
       <w:proofErr w:type="gramStart"/>
       <w:r>
@@ -7477,27 +7578,9 @@
           <w:i w:val="0"/>
           <w:sz w:val="22"/>
         </w:rPr>
-        <w:t>le funzionalità</w:t>
+        <w:t>)</w:t>
       </w:r>
       <w:proofErr w:type="gramEnd"/>
-      <w:r>
-        <w:rPr>
-          <w:rFonts w:asciiTheme="minorHAnsi" w:hAnsiTheme="minorHAnsi"/>
-          <w:i w:val="0"/>
-          <w:sz w:val="22"/>
-        </w:rPr>
-        <w:t xml:space="preserve"> di localizzazione del </w:t>
-      </w:r>
-      <w:proofErr w:type="spellStart"/>
-      <w:r>
-        <w:rPr>
-          <w:rFonts w:asciiTheme="minorHAnsi" w:hAnsiTheme="minorHAnsi"/>
-          <w:i w:val="0"/>
-          <w:sz w:val="22"/>
-        </w:rPr>
-        <w:t>device</w:t>
-      </w:r>
-      <w:proofErr w:type="spellEnd"/>
     </w:p>
     <w:p>
       <w:pPr>
@@ -7524,7 +7607,7 @@
           <w:szCs w:val="24"/>
         </w:rPr>
       </w:pPr>
-      <w:bookmarkStart w:id="12" w:name="_Toc266193056"/>
+      <w:bookmarkStart w:id="12" w:name="_Toc266201684"/>
       <w:r>
         <w:rPr>
           <w:rFonts w:asciiTheme="minorHAnsi" w:hAnsiTheme="minorHAnsi" w:cs="Arial"/>
@@ -7594,7 +7677,7 @@
           <w:szCs w:val="24"/>
         </w:rPr>
       </w:pPr>
-      <w:bookmarkStart w:id="13" w:name="_Toc266193057"/>
+      <w:bookmarkStart w:id="13" w:name="_Toc266201685"/>
       <w:r>
         <w:rPr>
           <w:rFonts w:asciiTheme="minorHAnsi" w:hAnsiTheme="minorHAnsi" w:cs="Arial"/>
@@ -7667,7 +7750,7 @@
           <w:szCs w:val="24"/>
         </w:rPr>
       </w:pPr>
-      <w:bookmarkStart w:id="14" w:name="_Toc266193058"/>
+      <w:bookmarkStart w:id="14" w:name="_Toc266201686"/>
       <w:r>
         <w:rPr>
           <w:rFonts w:asciiTheme="minorHAnsi" w:hAnsiTheme="minorHAnsi" w:cs="Arial"/>
@@ -7702,16 +7785,18 @@
         </w:rPr>
         <w:t xml:space="preserve">L’applicazione dovrà rispettare i seguenti requisiti non </w:t>
       </w:r>
-      <w:r>
-        <w:rPr>
-          <w:rFonts w:asciiTheme="minorHAnsi" w:hAnsiTheme="minorHAnsi" w:cs="Arial"/>
-          <w:i w:val="0"/>
-          <w:color w:val="000000"/>
-          <w:sz w:val="22"/>
-          <w:szCs w:val="23"/>
-        </w:rPr>
-        <w:t>funzionali.</w:t>
-      </w:r>
+      <w:proofErr w:type="gramStart"/>
+      <w:r>
+        <w:rPr>
+          <w:rFonts w:asciiTheme="minorHAnsi" w:hAnsiTheme="minorHAnsi" w:cs="Arial"/>
+          <w:i w:val="0"/>
+          <w:color w:val="000000"/>
+          <w:sz w:val="22"/>
+          <w:szCs w:val="23"/>
+        </w:rPr>
+        <w:t>funzionali</w:t>
+      </w:r>
+      <w:proofErr w:type="gramEnd"/>
     </w:p>
     <w:p>
       <w:pPr>
@@ -7738,7 +7823,7 @@
           <w:szCs w:val="24"/>
         </w:rPr>
       </w:pPr>
-      <w:bookmarkStart w:id="15" w:name="_Toc266193059"/>
+      <w:bookmarkStart w:id="15" w:name="_Toc266201687"/>
       <w:r>
         <w:rPr>
           <w:rFonts w:asciiTheme="minorHAnsi" w:hAnsiTheme="minorHAnsi" w:cs="Arial"/>
@@ -7977,7 +8062,7 @@
           <w:szCs w:val="24"/>
         </w:rPr>
       </w:pPr>
-      <w:bookmarkStart w:id="16" w:name="_Toc266193060"/>
+      <w:bookmarkStart w:id="16" w:name="_Toc266201688"/>
       <w:r>
         <w:rPr>
           <w:rFonts w:asciiTheme="minorHAnsi" w:hAnsiTheme="minorHAnsi" w:cs="Arial"/>
@@ -8223,7 +8308,7 @@
           <w:szCs w:val="24"/>
         </w:rPr>
       </w:pPr>
-      <w:bookmarkStart w:id="17" w:name="_Toc266193061"/>
+      <w:bookmarkStart w:id="17" w:name="_Toc266201689"/>
       <w:r>
         <w:rPr>
           <w:rFonts w:asciiTheme="minorHAnsi" w:hAnsiTheme="minorHAnsi" w:cs="Arial"/>
@@ -8498,7 +8583,7 @@
           <w:szCs w:val="24"/>
         </w:rPr>
       </w:pPr>
-      <w:bookmarkStart w:id="18" w:name="_Toc266193062"/>
+      <w:bookmarkStart w:id="18" w:name="_Toc266201690"/>
       <w:r>
         <w:rPr>
           <w:rFonts w:asciiTheme="minorHAnsi" w:hAnsiTheme="minorHAnsi" w:cs="Arial"/>
@@ -8586,7 +8671,7 @@
           <w:szCs w:val="24"/>
         </w:rPr>
       </w:pPr>
-      <w:bookmarkStart w:id="19" w:name="_Toc266193063"/>
+      <w:bookmarkStart w:id="19" w:name="_Toc266201691"/>
       <w:r>
         <w:rPr>
           <w:rFonts w:asciiTheme="minorHAnsi" w:hAnsiTheme="minorHAnsi" w:cs="Arial"/>
@@ -8848,7 +8933,7 @@
           <w:szCs w:val="24"/>
         </w:rPr>
       </w:pPr>
-      <w:bookmarkStart w:id="20" w:name="_Toc266193064"/>
+      <w:bookmarkStart w:id="20" w:name="_Toc266201692"/>
       <w:r>
         <w:rPr>
           <w:rFonts w:asciiTheme="minorHAnsi" w:hAnsiTheme="minorHAnsi" w:cs="Arial"/>
@@ -8984,7 +9069,7 @@
           <w:szCs w:val="24"/>
         </w:rPr>
       </w:pPr>
-      <w:bookmarkStart w:id="21" w:name="_Toc266193065"/>
+      <w:bookmarkStart w:id="21" w:name="_Toc266201693"/>
       <w:r>
         <w:rPr>
           <w:rFonts w:asciiTheme="minorHAnsi" w:hAnsiTheme="minorHAnsi" w:cs="Arial"/>
@@ -9086,7 +9171,7 @@
           <w:szCs w:val="24"/>
         </w:rPr>
       </w:pPr>
-      <w:bookmarkStart w:id="22" w:name="_Toc266193066"/>
+      <w:bookmarkStart w:id="22" w:name="_Toc266201694"/>
       <w:r>
         <w:rPr>
           <w:rFonts w:asciiTheme="minorHAnsi" w:hAnsiTheme="minorHAnsi" w:cs="Arial"/>
@@ -9188,7 +9273,7 @@
           <w:szCs w:val="24"/>
         </w:rPr>
       </w:pPr>
-      <w:bookmarkStart w:id="23" w:name="_Toc266193067"/>
+      <w:bookmarkStart w:id="23" w:name="_Toc266201695"/>
       <w:r>
         <w:rPr>
           <w:rFonts w:asciiTheme="minorHAnsi" w:hAnsiTheme="minorHAnsi" w:cs="Arial"/>
@@ -9365,7 +9450,7 @@
           <w:szCs w:val="24"/>
         </w:rPr>
       </w:pPr>
-      <w:bookmarkStart w:id="24" w:name="_Toc266193068"/>
+      <w:bookmarkStart w:id="24" w:name="_Toc266201696"/>
       <w:r>
         <w:rPr>
           <w:rFonts w:asciiTheme="minorHAnsi" w:hAnsiTheme="minorHAnsi" w:cs="Arial"/>
@@ -9443,16 +9528,6 @@
           <w:szCs w:val="23"/>
         </w:rPr>
       </w:pPr>
-      <w:r>
-        <w:rPr>
-          <w:rFonts w:asciiTheme="minorHAnsi" w:hAnsiTheme="minorHAnsi" w:cs="Arial"/>
-          <w:i w:val="0"/>
-          <w:color w:val="628BAD" w:themeColor="accent2" w:themeShade="BF"/>
-          <w:sz w:val="22"/>
-          <w:szCs w:val="23"/>
-        </w:rPr>
-        <w:br w:type="page"/>
-      </w:r>
     </w:p>
     <w:p>
       <w:pPr>
@@ -9466,7 +9541,7 @@
           <w:szCs w:val="24"/>
         </w:rPr>
       </w:pPr>
-      <w:bookmarkStart w:id="25" w:name="_Toc266193069"/>
+      <w:bookmarkStart w:id="25" w:name="_Toc266201697"/>
       <w:r>
         <w:rPr>
           <w:rFonts w:asciiTheme="minorHAnsi" w:hAnsiTheme="minorHAnsi" w:cs="Arial"/>
@@ -9474,7 +9549,6 @@
           <w:sz w:val="24"/>
           <w:szCs w:val="24"/>
         </w:rPr>
-        <w:lastRenderedPageBreak/>
         <w:t>4 Modelli del Sistema</w:t>
       </w:r>
       <w:bookmarkEnd w:id="25"/>
@@ -9490,7 +9564,7 @@
           <w:szCs w:val="24"/>
         </w:rPr>
       </w:pPr>
-      <w:bookmarkStart w:id="26" w:name="_Toc266193070"/>
+      <w:bookmarkStart w:id="26" w:name="_Toc266201698"/>
       <w:r>
         <w:rPr>
           <w:rFonts w:asciiTheme="minorHAnsi" w:hAnsiTheme="minorHAnsi" w:cs="Arial"/>
@@ -9543,18 +9617,20 @@
           <w:sz w:val="22"/>
           <w:szCs w:val="23"/>
         </w:rPr>
-        <w:t xml:space="preserve"> </w:t>
-      </w:r>
-      <w:r>
-        <w:rPr>
-          <w:rFonts w:asciiTheme="minorHAnsi" w:hAnsiTheme="minorHAnsi" w:cs="Arial"/>
-          <w:i w:val="0"/>
-          <w:color w:val="000000"/>
-          <w:sz w:val="22"/>
-          <w:szCs w:val="23"/>
-        </w:rPr>
-        <w:t>chi</w:t>
-      </w:r>
+        <w:t xml:space="preserve"> è </w:t>
+      </w:r>
+      <w:proofErr w:type="gramStart"/>
+      <w:r>
+        <w:rPr>
+          <w:rFonts w:asciiTheme="minorHAnsi" w:hAnsiTheme="minorHAnsi" w:cs="Arial"/>
+          <w:i w:val="0"/>
+          <w:color w:val="000000"/>
+          <w:sz w:val="22"/>
+          <w:szCs w:val="23"/>
+        </w:rPr>
+        <w:t>colui che</w:t>
+      </w:r>
+      <w:proofErr w:type="gramEnd"/>
       <w:r>
         <w:rPr>
           <w:rFonts w:asciiTheme="minorHAnsi" w:hAnsiTheme="minorHAnsi" w:cs="Arial"/>
@@ -9740,6 +9816,16 @@
           <w:szCs w:val="23"/>
         </w:rPr>
       </w:pPr>
+      <w:r>
+        <w:rPr>
+          <w:rFonts w:cs="Arial"/>
+          <w:i w:val="0"/>
+          <w:color w:val="628BAD" w:themeColor="accent2" w:themeShade="BF"/>
+          <w:sz w:val="22"/>
+          <w:szCs w:val="23"/>
+        </w:rPr>
+        <w:br w:type="page"/>
+      </w:r>
     </w:p>
     <w:p>
       <w:pPr>
@@ -9752,13 +9838,14 @@
           <w:szCs w:val="24"/>
         </w:rPr>
       </w:pPr>
-      <w:bookmarkStart w:id="27" w:name="_Toc266193071"/>
+      <w:bookmarkStart w:id="27" w:name="_Toc266201699"/>
       <w:r>
         <w:rPr>
           <w:rFonts w:asciiTheme="minorHAnsi" w:hAnsiTheme="minorHAnsi" w:cs="Arial"/>
           <w:i w:val="0"/>
           <w:szCs w:val="24"/>
         </w:rPr>
+        <w:lastRenderedPageBreak/>
         <w:t xml:space="preserve">4.2 </w:t>
       </w:r>
       <w:r>
@@ -9782,7 +9869,7 @@
           <w:szCs w:val="24"/>
         </w:rPr>
       </w:pPr>
-      <w:bookmarkStart w:id="28" w:name="_Toc266193072"/>
+      <w:bookmarkStart w:id="28" w:name="_Toc266201700"/>
       <w:proofErr w:type="gramStart"/>
       <w:r>
         <w:rPr>
@@ -9850,16 +9937,6 @@
         </w:rPr>
         <w:t>tente, sistema</w:t>
       </w:r>
-      <w:r>
-        <w:rPr>
-          <w:rFonts w:asciiTheme="minorHAnsi" w:hAnsiTheme="minorHAnsi" w:cs="Arial"/>
-          <w:i w:val="0"/>
-          <w:color w:val="000000"/>
-          <w:sz w:val="22"/>
-          <w:szCs w:val="23"/>
-        </w:rPr>
-        <w:t>.</w:t>
-      </w:r>
     </w:p>
     <w:p>
       <w:pPr>
@@ -9921,16 +9998,6 @@
         <w:t>app</w:t>
       </w:r>
       <w:proofErr w:type="spellEnd"/>
-      <w:r>
-        <w:rPr>
-          <w:rFonts w:asciiTheme="minorHAnsi" w:hAnsiTheme="minorHAnsi" w:cs="Arial"/>
-          <w:i w:val="0"/>
-          <w:color w:val="000000"/>
-          <w:sz w:val="22"/>
-          <w:szCs w:val="23"/>
-        </w:rPr>
-        <w:t>.</w:t>
-      </w:r>
     </w:p>
     <w:p>
       <w:pPr>
@@ -9969,16 +10036,18 @@
         </w:rPr>
         <w:t xml:space="preserve">: l’utente ha ricercato il </w:t>
       </w:r>
-      <w:r>
-        <w:rPr>
-          <w:rFonts w:asciiTheme="minorHAnsi" w:hAnsiTheme="minorHAnsi" w:cs="Arial"/>
-          <w:i w:val="0"/>
-          <w:color w:val="000000"/>
-          <w:sz w:val="22"/>
-          <w:szCs w:val="23"/>
-        </w:rPr>
-        <w:t>sito.</w:t>
-      </w:r>
+      <w:proofErr w:type="gramStart"/>
+      <w:r>
+        <w:rPr>
+          <w:rFonts w:asciiTheme="minorHAnsi" w:hAnsiTheme="minorHAnsi" w:cs="Arial"/>
+          <w:i w:val="0"/>
+          <w:color w:val="000000"/>
+          <w:sz w:val="22"/>
+          <w:szCs w:val="23"/>
+        </w:rPr>
+        <w:t>sito</w:t>
+      </w:r>
+      <w:proofErr w:type="gramEnd"/>
     </w:p>
     <w:p>
       <w:pPr>
@@ -10129,16 +10198,6 @@
         </w:rPr>
         <w:t>: Media</w:t>
       </w:r>
-      <w:r>
-        <w:rPr>
-          <w:rFonts w:asciiTheme="minorHAnsi" w:hAnsiTheme="minorHAnsi" w:cs="Arial"/>
-          <w:i w:val="0"/>
-          <w:color w:val="000000"/>
-          <w:sz w:val="22"/>
-          <w:szCs w:val="23"/>
-        </w:rPr>
-        <w:t>.</w:t>
-      </w:r>
     </w:p>
     <w:p>
       <w:pPr>
@@ -10196,16 +10255,6 @@
           <w:szCs w:val="23"/>
         </w:rPr>
         <w:t xml:space="preserve"> usi/visita</w:t>
-      </w:r>
-      <w:r>
-        <w:rPr>
-          <w:rFonts w:asciiTheme="minorHAnsi" w:hAnsiTheme="minorHAnsi" w:cs="Arial"/>
-          <w:i w:val="0"/>
-          <w:color w:val="000000"/>
-          <w:sz w:val="22"/>
-          <w:szCs w:val="23"/>
-        </w:rPr>
-        <w:t>.</w:t>
       </w:r>
     </w:p>
     <w:p>
@@ -10388,7 +10437,7 @@
           <w:lang w:val="en-US" w:eastAsia="en-US" w:bidi="ar-SA"/>
         </w:rPr>
         <w:drawing>
-          <wp:inline distT="0" distB="0" distL="0" distR="0" wp14:anchorId="14645B77" wp14:editId="6915A5F1">
+          <wp:inline distT="0" distB="0" distL="0" distR="0" wp14:anchorId="70D58630" wp14:editId="4A89D8F9">
             <wp:extent cx="3005334" cy="2093980"/>
             <wp:effectExtent l="19050" t="0" r="4566" b="0"/>
             <wp:docPr id="8" name="Immagine 7" descr="descrizione.jpg"/>
@@ -10427,16 +10476,20 @@
           </wp:inline>
         </w:drawing>
       </w:r>
-      <w:r>
-        <w:rPr>
-          <w:rFonts w:asciiTheme="minorHAnsi" w:hAnsiTheme="minorHAnsi" w:cs="Arial"/>
-          <w:i w:val="0"/>
-          <w:color w:val="000000"/>
-          <w:sz w:val="22"/>
-          <w:szCs w:val="23"/>
-        </w:rPr>
-        <w:br w:type="page"/>
-      </w:r>
+    </w:p>
+    <w:p>
+      <w:pPr>
+        <w:pStyle w:val="NormalWeb"/>
+        <w:spacing w:before="0" w:beforeAutospacing="0" w:after="0" w:afterAutospacing="0"/>
+        <w:ind w:left="2136"/>
+        <w:rPr>
+          <w:rFonts w:asciiTheme="minorHAnsi" w:hAnsiTheme="minorHAnsi" w:cs="Arial"/>
+          <w:i w:val="0"/>
+          <w:color w:val="628BAD" w:themeColor="accent2" w:themeShade="BF"/>
+          <w:sz w:val="22"/>
+          <w:szCs w:val="23"/>
+        </w:rPr>
+      </w:pPr>
     </w:p>
     <w:p>
       <w:pPr>
@@ -10450,7 +10503,7 @@
           <w:szCs w:val="24"/>
         </w:rPr>
       </w:pPr>
-      <w:bookmarkStart w:id="29" w:name="_Toc266193073"/>
+      <w:bookmarkStart w:id="29" w:name="_Toc266201701"/>
       <w:proofErr w:type="gramStart"/>
       <w:r>
         <w:rPr>
@@ -10458,7 +10511,6 @@
           <w:i w:val="0"/>
           <w:szCs w:val="24"/>
         </w:rPr>
-        <w:lastRenderedPageBreak/>
         <w:t>4.2.</w:t>
       </w:r>
       <w:r>
@@ -10531,16 +10583,6 @@
         </w:rPr>
         <w:t>: Utente, sistema</w:t>
       </w:r>
-      <w:r>
-        <w:rPr>
-          <w:rFonts w:asciiTheme="minorHAnsi" w:hAnsiTheme="minorHAnsi" w:cs="Arial"/>
-          <w:i w:val="0"/>
-          <w:color w:val="000000"/>
-          <w:sz w:val="22"/>
-          <w:szCs w:val="23"/>
-        </w:rPr>
-        <w:t>.</w:t>
-      </w:r>
     </w:p>
     <w:p>
       <w:pPr>
@@ -10602,16 +10644,6 @@
         <w:t>app</w:t>
       </w:r>
       <w:proofErr w:type="spellEnd"/>
-      <w:r>
-        <w:rPr>
-          <w:rFonts w:asciiTheme="minorHAnsi" w:hAnsiTheme="minorHAnsi" w:cs="Arial"/>
-          <w:i w:val="0"/>
-          <w:color w:val="000000"/>
-          <w:sz w:val="22"/>
-          <w:szCs w:val="23"/>
-        </w:rPr>
-        <w:t>.</w:t>
-      </w:r>
     </w:p>
     <w:p>
       <w:pPr>
@@ -10648,18 +10680,20 @@
           <w:sz w:val="22"/>
           <w:szCs w:val="23"/>
         </w:rPr>
-        <w:t>: l’utente ha ricercato il sito</w:t>
-      </w:r>
-      <w:r>
-        <w:rPr>
-          <w:rFonts w:asciiTheme="minorHAnsi" w:hAnsiTheme="minorHAnsi" w:cs="Arial"/>
-          <w:i w:val="0"/>
-          <w:color w:val="000000"/>
-          <w:sz w:val="22"/>
-          <w:szCs w:val="23"/>
-        </w:rPr>
-        <w:t>.</w:t>
-      </w:r>
+        <w:t xml:space="preserve">: l’utente ha ricercato il </w:t>
+      </w:r>
+      <w:proofErr w:type="gramStart"/>
+      <w:r>
+        <w:rPr>
+          <w:rFonts w:asciiTheme="minorHAnsi" w:hAnsiTheme="minorHAnsi" w:cs="Arial"/>
+          <w:i w:val="0"/>
+          <w:color w:val="000000"/>
+          <w:sz w:val="22"/>
+          <w:szCs w:val="23"/>
+        </w:rPr>
+        <w:t>sito</w:t>
+      </w:r>
+      <w:proofErr w:type="gramEnd"/>
     </w:p>
     <w:p>
       <w:pPr>
@@ -10790,16 +10824,6 @@
         </w:rPr>
         <w:t>: Media</w:t>
       </w:r>
-      <w:r>
-        <w:rPr>
-          <w:rFonts w:asciiTheme="minorHAnsi" w:hAnsiTheme="minorHAnsi" w:cs="Arial"/>
-          <w:i w:val="0"/>
-          <w:color w:val="000000"/>
-          <w:sz w:val="22"/>
-          <w:szCs w:val="23"/>
-        </w:rPr>
-        <w:t>.</w:t>
-      </w:r>
     </w:p>
     <w:p>
       <w:pPr>
@@ -10857,16 +10881,6 @@
           <w:szCs w:val="23"/>
         </w:rPr>
         <w:t xml:space="preserve"> uso/visita</w:t>
-      </w:r>
-      <w:r>
-        <w:rPr>
-          <w:rFonts w:asciiTheme="minorHAnsi" w:hAnsiTheme="minorHAnsi" w:cs="Arial"/>
-          <w:i w:val="0"/>
-          <w:color w:val="000000"/>
-          <w:sz w:val="22"/>
-          <w:szCs w:val="23"/>
-        </w:rPr>
-        <w:t>.</w:t>
       </w:r>
     </w:p>
     <w:p>
@@ -10964,6 +10978,7 @@
         </w:rPr>
         <w:t xml:space="preserve"> la visualizzazione di orari e </w:t>
       </w:r>
+      <w:proofErr w:type="gramStart"/>
       <w:r>
         <w:rPr>
           <w:rFonts w:asciiTheme="minorHAnsi" w:hAnsiTheme="minorHAnsi" w:cs="Arial"/>
@@ -10984,16 +10999,7 @@
         </w:rPr>
         <w:t>e</w:t>
       </w:r>
-      <w:r>
-        <w:rPr>
-          <w:rFonts w:asciiTheme="minorHAnsi" w:hAnsiTheme="minorHAnsi" w:cs="Arial"/>
-          <w:i w:val="0"/>
-          <w:color w:val="000000"/>
-          <w:sz w:val="22"/>
-          <w:szCs w:val="23"/>
-        </w:rPr>
-        <w:t>.</w:t>
-      </w:r>
+      <w:proofErr w:type="gramEnd"/>
     </w:p>
     <w:p>
       <w:pPr>
@@ -11177,7 +11183,7 @@
           <w:lang w:val="en-US" w:eastAsia="en-US" w:bidi="ar-SA"/>
         </w:rPr>
         <w:drawing>
-          <wp:inline distT="0" distB="0" distL="0" distR="0" wp14:anchorId="7E8BF3DA" wp14:editId="5A16E236">
+          <wp:inline distT="0" distB="0" distL="0" distR="0" wp14:anchorId="255593E9" wp14:editId="5F18281C">
             <wp:extent cx="2962662" cy="2090932"/>
             <wp:effectExtent l="19050" t="0" r="9138" b="0"/>
             <wp:docPr id="12" name="Immagine 11" descr="orari.jpg"/>
@@ -11228,6 +11234,16 @@
           <w:lang w:eastAsia="it-IT"/>
         </w:rPr>
       </w:pPr>
+      <w:r>
+        <w:rPr>
+          <w:rFonts w:cs="Arial"/>
+          <w:i w:val="0"/>
+          <w:color w:val="000000"/>
+          <w:sz w:val="22"/>
+          <w:szCs w:val="23"/>
+        </w:rPr>
+        <w:br w:type="page"/>
+      </w:r>
     </w:p>
     <w:p>
       <w:pPr>
@@ -11240,13 +11256,14 @@
           <w:szCs w:val="24"/>
         </w:rPr>
       </w:pPr>
-      <w:bookmarkStart w:id="30" w:name="_Toc266193074"/>
+      <w:bookmarkStart w:id="30" w:name="_Toc266201702"/>
       <w:r>
         <w:rPr>
           <w:rFonts w:asciiTheme="minorHAnsi" w:hAnsiTheme="minorHAnsi" w:cs="Arial"/>
           <w:i w:val="0"/>
           <w:szCs w:val="24"/>
         </w:rPr>
+        <w:lastRenderedPageBreak/>
         <w:t>4.2.</w:t>
       </w:r>
       <w:r>
@@ -11342,16 +11359,6 @@
         </w:rPr>
         <w:t>: Utente, sistema</w:t>
       </w:r>
-      <w:r>
-        <w:rPr>
-          <w:rFonts w:asciiTheme="minorHAnsi" w:hAnsiTheme="minorHAnsi" w:cs="Arial"/>
-          <w:i w:val="0"/>
-          <w:color w:val="000000"/>
-          <w:sz w:val="22"/>
-          <w:szCs w:val="23"/>
-        </w:rPr>
-        <w:t>.</w:t>
-      </w:r>
     </w:p>
     <w:p>
       <w:pPr>
@@ -11413,16 +11420,6 @@
         <w:t>app</w:t>
       </w:r>
       <w:proofErr w:type="spellEnd"/>
-      <w:r>
-        <w:rPr>
-          <w:rFonts w:asciiTheme="minorHAnsi" w:hAnsiTheme="minorHAnsi" w:cs="Arial"/>
-          <w:i w:val="0"/>
-          <w:color w:val="000000"/>
-          <w:sz w:val="22"/>
-          <w:szCs w:val="23"/>
-        </w:rPr>
-        <w:t>.</w:t>
-      </w:r>
     </w:p>
     <w:p>
       <w:pPr>
@@ -11459,18 +11456,20 @@
           <w:sz w:val="22"/>
           <w:szCs w:val="23"/>
         </w:rPr>
-        <w:t>: l’utente ha ricercato il sito</w:t>
-      </w:r>
-      <w:r>
-        <w:rPr>
-          <w:rFonts w:asciiTheme="minorHAnsi" w:hAnsiTheme="minorHAnsi" w:cs="Arial"/>
-          <w:i w:val="0"/>
-          <w:color w:val="000000"/>
-          <w:sz w:val="22"/>
-          <w:szCs w:val="23"/>
-        </w:rPr>
-        <w:t>.</w:t>
-      </w:r>
+        <w:t xml:space="preserve">: l’utente ha ricercato il </w:t>
+      </w:r>
+      <w:proofErr w:type="gramStart"/>
+      <w:r>
+        <w:rPr>
+          <w:rFonts w:asciiTheme="minorHAnsi" w:hAnsiTheme="minorHAnsi" w:cs="Arial"/>
+          <w:i w:val="0"/>
+          <w:color w:val="000000"/>
+          <w:sz w:val="22"/>
+          <w:szCs w:val="23"/>
+        </w:rPr>
+        <w:t>sito</w:t>
+      </w:r>
+      <w:proofErr w:type="gramEnd"/>
     </w:p>
     <w:p>
       <w:pPr>
@@ -11601,16 +11600,6 @@
         </w:rPr>
         <w:t>: Media</w:t>
       </w:r>
-      <w:r>
-        <w:rPr>
-          <w:rFonts w:asciiTheme="minorHAnsi" w:hAnsiTheme="minorHAnsi" w:cs="Arial"/>
-          <w:i w:val="0"/>
-          <w:color w:val="000000"/>
-          <w:sz w:val="22"/>
-          <w:szCs w:val="23"/>
-        </w:rPr>
-        <w:t>.</w:t>
-      </w:r>
     </w:p>
     <w:p>
       <w:pPr>
@@ -11668,16 +11657,6 @@
           <w:szCs w:val="23"/>
         </w:rPr>
         <w:t xml:space="preserve"> usi/visita</w:t>
-      </w:r>
-      <w:r>
-        <w:rPr>
-          <w:rFonts w:asciiTheme="minorHAnsi" w:hAnsiTheme="minorHAnsi" w:cs="Arial"/>
-          <w:i w:val="0"/>
-          <w:color w:val="000000"/>
-          <w:sz w:val="22"/>
-          <w:szCs w:val="23"/>
-        </w:rPr>
-        <w:t>.</w:t>
       </w:r>
     </w:p>
     <w:p>
@@ -11989,7 +11968,7 @@
           <w:lang w:val="en-US" w:eastAsia="en-US" w:bidi="ar-SA"/>
         </w:rPr>
         <w:drawing>
-          <wp:inline distT="0" distB="0" distL="0" distR="0" wp14:anchorId="3AF120BD" wp14:editId="4F81B472">
+          <wp:inline distT="0" distB="0" distL="0" distR="0" wp14:anchorId="3CC7AB8A" wp14:editId="530CA027">
             <wp:extent cx="2932182" cy="2090932"/>
             <wp:effectExtent l="19050" t="0" r="1518" b="0"/>
             <wp:docPr id="13" name="Immagine 12" descr="news.jpg"/>
@@ -12054,14 +12033,13 @@
           <w:szCs w:val="24"/>
         </w:rPr>
       </w:pPr>
-      <w:bookmarkStart w:id="31" w:name="_Toc266193075"/>
+      <w:bookmarkStart w:id="31" w:name="_Toc266201703"/>
       <w:r>
         <w:rPr>
           <w:rFonts w:asciiTheme="minorHAnsi" w:hAnsiTheme="minorHAnsi" w:cs="Arial"/>
           <w:i w:val="0"/>
           <w:szCs w:val="24"/>
         </w:rPr>
-        <w:lastRenderedPageBreak/>
         <w:t xml:space="preserve">4.2.4 </w:t>
       </w:r>
       <w:r>
@@ -12115,7 +12093,7 @@
           <w:szCs w:val="23"/>
           <w:lang w:eastAsia="it-IT"/>
         </w:rPr>
-        <w:t>.</w:t>
+        <w:t>, Sistema</w:t>
       </w:r>
     </w:p>
     <w:p>
@@ -12213,26 +12191,11 @@
         </w:rPr>
         <w:t xml:space="preserve"> e i siti archeologici vicini</w:t>
       </w:r>
-      <w:r>
-        <w:rPr>
-          <w:rFonts w:eastAsia="Times New Roman" w:cs="Arial"/>
-          <w:i w:val="0"/>
-          <w:color w:val="000000"/>
-          <w:sz w:val="22"/>
-          <w:szCs w:val="23"/>
-          <w:lang w:eastAsia="it-IT"/>
-        </w:rPr>
-        <w:t>.</w:t>
-      </w:r>
     </w:p>
     <w:p>
       <w:pPr>
         <w:pStyle w:val="ListParagraph"/>
         <w:ind w:left="2256"/>
-        <w:rPr>
-          <w:sz w:val="22"/>
-          <w:szCs w:val="22"/>
-        </w:rPr>
       </w:pPr>
       <w:r>
         <w:rPr>
@@ -12261,26 +12224,11 @@
         </w:rPr>
         <w:t>Media</w:t>
       </w:r>
-      <w:r>
-        <w:rPr>
-          <w:rFonts w:eastAsia="Times New Roman" w:cs="Arial"/>
-          <w:i w:val="0"/>
-          <w:color w:val="000000"/>
-          <w:sz w:val="22"/>
-          <w:szCs w:val="23"/>
-          <w:lang w:eastAsia="it-IT"/>
-        </w:rPr>
-        <w:t>.</w:t>
-      </w:r>
     </w:p>
     <w:p>
       <w:pPr>
         <w:pStyle w:val="ListParagraph"/>
         <w:ind w:left="2256"/>
-        <w:rPr>
-          <w:sz w:val="22"/>
-          <w:szCs w:val="22"/>
-        </w:rPr>
       </w:pPr>
       <w:r>
         <w:rPr>
@@ -12289,17 +12237,13 @@
           <w:i w:val="0"/>
           <w:color w:val="000000"/>
           <w:sz w:val="22"/>
-          <w:szCs w:val="22"/>
+          <w:szCs w:val="23"/>
           <w:u w:val="single"/>
           <w:lang w:eastAsia="it-IT"/>
         </w:rPr>
         <w:t>Frequenza stimata</w:t>
       </w:r>
       <w:r>
-        <w:rPr>
-          <w:sz w:val="22"/>
-          <w:szCs w:val="22"/>
-        </w:rPr>
         <w:t xml:space="preserve">: </w:t>
       </w:r>
       <w:proofErr w:type="gramStart"/>
@@ -12309,7 +12253,7 @@
           <w:i w:val="0"/>
           <w:color w:val="000000"/>
           <w:sz w:val="22"/>
-          <w:szCs w:val="22"/>
+          <w:szCs w:val="23"/>
           <w:lang w:eastAsia="it-IT"/>
         </w:rPr>
         <w:t>8</w:t>
@@ -12321,21 +12265,10 @@
           <w:i w:val="0"/>
           <w:color w:val="000000"/>
           <w:sz w:val="22"/>
-          <w:szCs w:val="22"/>
+          <w:szCs w:val="23"/>
           <w:lang w:eastAsia="it-IT"/>
         </w:rPr>
         <w:t xml:space="preserve"> usi/visita</w:t>
-      </w:r>
-      <w:r>
-        <w:rPr>
-          <w:rFonts w:eastAsia="Times New Roman" w:cs="Arial"/>
-          <w:i w:val="0"/>
-          <w:color w:val="000000"/>
-          <w:sz w:val="22"/>
-          <w:szCs w:val="22"/>
-          <w:lang w:eastAsia="it-IT"/>
-        </w:rPr>
-        <w:t>.</w:t>
       </w:r>
     </w:p>
     <w:p>
@@ -12348,7 +12281,7 @@
           <w:i w:val="0"/>
           <w:color w:val="000000"/>
           <w:sz w:val="22"/>
-          <w:szCs w:val="22"/>
+          <w:szCs w:val="23"/>
           <w:u w:val="single"/>
           <w:lang w:eastAsia="it-IT"/>
         </w:rPr>
@@ -12360,7 +12293,7 @@
           <w:i w:val="0"/>
           <w:color w:val="000000"/>
           <w:sz w:val="22"/>
-          <w:szCs w:val="22"/>
+          <w:szCs w:val="23"/>
           <w:u w:val="single"/>
           <w:lang w:eastAsia="it-IT"/>
         </w:rPr>
@@ -12376,14 +12309,10 @@
         </w:numPr>
         <w:rPr>
           <w:i w:val="0"/>
-          <w:sz w:val="22"/>
-          <w:szCs w:val="22"/>
-        </w:rPr>
-      </w:pPr>
-      <w:r>
-        <w:rPr>
-          <w:sz w:val="22"/>
-          <w:szCs w:val="22"/>
+        </w:rPr>
+      </w:pPr>
+      <w:r>
+        <w:rPr>
           <w:u w:val="single"/>
         </w:rPr>
         <w:t>Utente</w:t>
@@ -12391,24 +12320,18 @@
       <w:r>
         <w:rPr>
           <w:i w:val="0"/>
-          <w:sz w:val="22"/>
-          <w:szCs w:val="22"/>
         </w:rPr>
         <w:t xml:space="preserve">: </w:t>
       </w:r>
       <w:r>
         <w:rPr>
           <w:i w:val="0"/>
-          <w:sz w:val="22"/>
-          <w:szCs w:val="22"/>
         </w:rPr>
         <w:t>preme il pulsante “vicino a me”</w:t>
       </w:r>
       <w:r>
         <w:rPr>
           <w:i w:val="0"/>
-          <w:sz w:val="22"/>
-          <w:szCs w:val="22"/>
         </w:rPr>
         <w:t xml:space="preserve"> </w:t>
       </w:r>
@@ -12422,14 +12345,10 @@
         </w:numPr>
         <w:rPr>
           <w:i w:val="0"/>
-          <w:sz w:val="22"/>
-          <w:szCs w:val="22"/>
-        </w:rPr>
-      </w:pPr>
-      <w:r>
-        <w:rPr>
-          <w:sz w:val="22"/>
-          <w:szCs w:val="22"/>
+        </w:rPr>
+      </w:pPr>
+      <w:r>
+        <w:rPr>
           <w:u w:val="single"/>
         </w:rPr>
         <w:t>Sistema</w:t>
@@ -12437,8 +12356,6 @@
       <w:r>
         <w:rPr>
           <w:i w:val="0"/>
-          <w:sz w:val="22"/>
-          <w:szCs w:val="22"/>
         </w:rPr>
         <w:t xml:space="preserve">: lancia </w:t>
       </w:r>
@@ -12446,16 +12363,12 @@
       <w:r>
         <w:rPr>
           <w:i w:val="0"/>
-          <w:sz w:val="22"/>
-          <w:szCs w:val="22"/>
         </w:rPr>
         <w:t>l’</w:t>
       </w:r>
       <w:r>
         <w:rPr>
           <w:i w:val="0"/>
-          <w:sz w:val="22"/>
-          <w:szCs w:val="22"/>
         </w:rPr>
         <w:t>activity</w:t>
       </w:r>
@@ -12463,16 +12376,12 @@
       <w:r>
         <w:rPr>
           <w:i w:val="0"/>
-          <w:sz w:val="22"/>
-          <w:szCs w:val="22"/>
         </w:rPr>
         <w:t xml:space="preserve"> che mostra i PDI</w:t>
       </w:r>
       <w:r>
         <w:rPr>
           <w:i w:val="0"/>
-          <w:sz w:val="22"/>
-          <w:szCs w:val="22"/>
         </w:rPr>
         <w:t xml:space="preserve"> e i siti archeologici </w:t>
       </w:r>
@@ -12480,8 +12389,6 @@
       <w:r>
         <w:rPr>
           <w:i w:val="0"/>
-          <w:sz w:val="22"/>
-          <w:szCs w:val="22"/>
         </w:rPr>
         <w:t>vicini</w:t>
       </w:r>
@@ -12489,8 +12396,6 @@
       <w:r>
         <w:rPr>
           <w:i w:val="0"/>
-          <w:sz w:val="22"/>
-          <w:szCs w:val="22"/>
         </w:rPr>
         <w:t xml:space="preserve"> </w:t>
       </w:r>
@@ -12509,7 +12414,7 @@
           <w:lang w:val="en-US" w:bidi="ar-SA"/>
         </w:rPr>
         <w:drawing>
-          <wp:inline distT="0" distB="0" distL="0" distR="0" wp14:anchorId="3DF465B0" wp14:editId="63EDD678">
+          <wp:inline distT="0" distB="0" distL="0" distR="0" wp14:anchorId="2668DBE6" wp14:editId="1FC8D754">
             <wp:extent cx="4138977" cy="736458"/>
             <wp:effectExtent l="19050" t="0" r="0" b="0"/>
             <wp:docPr id="14" name="Immagine 13" descr="pdi.jpg"/>
@@ -12560,6 +12465,544 @@
     </w:p>
     <w:p>
       <w:pPr>
+        <w:jc w:val="center"/>
+        <w:rPr>
+          <w:i w:val="0"/>
+        </w:rPr>
+      </w:pPr>
+    </w:p>
+    <w:p>
+      <w:pPr>
+        <w:pStyle w:val="Heading3"/>
+        <w:spacing w:before="0"/>
+        <w:ind w:left="1418"/>
+        <w:rPr>
+          <w:i w:val="0"/>
+        </w:rPr>
+      </w:pPr>
+      <w:bookmarkStart w:id="32" w:name="_Toc266201704"/>
+      <w:r>
+        <w:rPr>
+          <w:i w:val="0"/>
+        </w:rPr>
+        <w:t>4.2.5 Ricerca</w:t>
+      </w:r>
+      <w:bookmarkEnd w:id="32"/>
+    </w:p>
+    <w:p>
+      <w:pPr>
+        <w:pStyle w:val="ListParagraph"/>
+        <w:ind w:left="2256"/>
+        <w:rPr>
+          <w:i w:val="0"/>
+          <w:sz w:val="22"/>
+        </w:rPr>
+      </w:pPr>
+      <w:r>
+        <w:rPr>
+          <w:b/>
+          <w:i w:val="0"/>
+          <w:sz w:val="22"/>
+          <w:u w:val="single"/>
+        </w:rPr>
+        <w:t>Attori</w:t>
+      </w:r>
+      <w:r>
+        <w:rPr>
+          <w:i w:val="0"/>
+          <w:sz w:val="22"/>
+        </w:rPr>
+        <w:t>: Utente, Sistema</w:t>
+      </w:r>
+    </w:p>
+    <w:p>
+      <w:pPr>
+        <w:pStyle w:val="ListParagraph"/>
+        <w:ind w:left="2256"/>
+        <w:rPr>
+          <w:i w:val="0"/>
+          <w:sz w:val="22"/>
+        </w:rPr>
+      </w:pPr>
+      <w:r>
+        <w:rPr>
+          <w:b/>
+          <w:i w:val="0"/>
+          <w:sz w:val="22"/>
+          <w:u w:val="single"/>
+        </w:rPr>
+        <w:t xml:space="preserve">Exit </w:t>
+      </w:r>
+      <w:proofErr w:type="spellStart"/>
+      <w:r>
+        <w:rPr>
+          <w:b/>
+          <w:i w:val="0"/>
+          <w:sz w:val="22"/>
+          <w:u w:val="single"/>
+        </w:rPr>
+        <w:t>condition</w:t>
+      </w:r>
+      <w:proofErr w:type="spellEnd"/>
+      <w:r>
+        <w:rPr>
+          <w:i w:val="0"/>
+          <w:sz w:val="22"/>
+        </w:rPr>
+        <w:t>:</w:t>
+      </w:r>
+      <w:r>
+        <w:rPr>
+          <w:i w:val="0"/>
+          <w:sz w:val="22"/>
+        </w:rPr>
+        <w:t xml:space="preserve"> </w:t>
+      </w:r>
+      <w:proofErr w:type="gramStart"/>
+      <w:r>
+        <w:rPr>
+          <w:i w:val="0"/>
+          <w:sz w:val="22"/>
+        </w:rPr>
+        <w:t>viene</w:t>
+      </w:r>
+      <w:proofErr w:type="gramEnd"/>
+      <w:r>
+        <w:rPr>
+          <w:i w:val="0"/>
+          <w:sz w:val="22"/>
+        </w:rPr>
+        <w:t xml:space="preserve"> lanciata l’attività principale di un sito</w:t>
+      </w:r>
+    </w:p>
+    <w:p>
+      <w:pPr>
+        <w:pStyle w:val="ListParagraph"/>
+        <w:ind w:left="2256"/>
+        <w:rPr>
+          <w:i w:val="0"/>
+          <w:sz w:val="22"/>
+        </w:rPr>
+      </w:pPr>
+      <w:r>
+        <w:rPr>
+          <w:b/>
+          <w:i w:val="0"/>
+          <w:sz w:val="22"/>
+          <w:u w:val="single"/>
+        </w:rPr>
+        <w:t>Rilevanza</w:t>
+      </w:r>
+      <w:r>
+        <w:rPr>
+          <w:i w:val="0"/>
+          <w:sz w:val="22"/>
+        </w:rPr>
+        <w:t>:</w:t>
+      </w:r>
+      <w:r>
+        <w:rPr>
+          <w:i w:val="0"/>
+          <w:sz w:val="22"/>
+        </w:rPr>
+        <w:t xml:space="preserve"> Alta</w:t>
+      </w:r>
+    </w:p>
+    <w:p>
+      <w:pPr>
+        <w:pStyle w:val="ListParagraph"/>
+        <w:ind w:left="2256"/>
+        <w:rPr>
+          <w:i w:val="0"/>
+          <w:sz w:val="22"/>
+        </w:rPr>
+      </w:pPr>
+      <w:r>
+        <w:rPr>
+          <w:b/>
+          <w:i w:val="0"/>
+          <w:sz w:val="22"/>
+          <w:u w:val="single"/>
+        </w:rPr>
+        <w:t>Frequenza stimata</w:t>
+      </w:r>
+      <w:r>
+        <w:rPr>
+          <w:i w:val="0"/>
+          <w:sz w:val="22"/>
+        </w:rPr>
+        <w:t>:</w:t>
+      </w:r>
+      <w:r>
+        <w:rPr>
+          <w:i w:val="0"/>
+          <w:sz w:val="22"/>
+        </w:rPr>
+        <w:t xml:space="preserve"> </w:t>
+      </w:r>
+      <w:proofErr w:type="gramStart"/>
+      <w:r>
+        <w:rPr>
+          <w:i w:val="0"/>
+          <w:sz w:val="22"/>
+        </w:rPr>
+        <w:t>2</w:t>
+      </w:r>
+      <w:proofErr w:type="gramEnd"/>
+      <w:r>
+        <w:rPr>
+          <w:i w:val="0"/>
+          <w:sz w:val="22"/>
+        </w:rPr>
+        <w:t xml:space="preserve"> usi/visita</w:t>
+      </w:r>
+    </w:p>
+    <w:p>
+      <w:pPr>
+        <w:pStyle w:val="ListParagraph"/>
+        <w:ind w:left="2256"/>
+        <w:rPr>
+          <w:i w:val="0"/>
+          <w:sz w:val="22"/>
+        </w:rPr>
+      </w:pPr>
+      <w:r>
+        <w:rPr>
+          <w:b/>
+          <w:i w:val="0"/>
+          <w:sz w:val="22"/>
+          <w:u w:val="single"/>
+        </w:rPr>
+        <w:t>Flusso di eventi</w:t>
+      </w:r>
+      <w:r>
+        <w:rPr>
+          <w:i w:val="0"/>
+          <w:sz w:val="22"/>
+        </w:rPr>
+        <w:t>:</w:t>
+      </w:r>
+      <w:r>
+        <w:rPr>
+          <w:i w:val="0"/>
+          <w:sz w:val="22"/>
+        </w:rPr>
+        <w:t xml:space="preserve"> </w:t>
+      </w:r>
+    </w:p>
+    <w:p>
+      <w:pPr>
+        <w:pStyle w:val="ListParagraph"/>
+        <w:numPr>
+          <w:ilvl w:val="0"/>
+          <w:numId w:val="32"/>
+        </w:numPr>
+        <w:rPr>
+          <w:i w:val="0"/>
+          <w:sz w:val="22"/>
+        </w:rPr>
+      </w:pPr>
+      <w:r>
+        <w:rPr>
+          <w:i w:val="0"/>
+          <w:sz w:val="22"/>
+          <w:u w:val="single"/>
+        </w:rPr>
+        <w:t>Utente</w:t>
+      </w:r>
+      <w:r>
+        <w:rPr>
+          <w:i w:val="0"/>
+          <w:sz w:val="22"/>
+        </w:rPr>
+        <w:t>: preme il pulsante “ricerca sito”</w:t>
+      </w:r>
+    </w:p>
+    <w:p>
+      <w:pPr>
+        <w:pStyle w:val="ListParagraph"/>
+        <w:numPr>
+          <w:ilvl w:val="0"/>
+          <w:numId w:val="32"/>
+        </w:numPr>
+        <w:rPr>
+          <w:i w:val="0"/>
+          <w:sz w:val="22"/>
+        </w:rPr>
+      </w:pPr>
+      <w:r>
+        <w:rPr>
+          <w:i w:val="0"/>
+          <w:sz w:val="22"/>
+          <w:u w:val="single"/>
+        </w:rPr>
+        <w:t>Sistema</w:t>
+      </w:r>
+      <w:r>
+        <w:rPr>
+          <w:i w:val="0"/>
+          <w:sz w:val="22"/>
+        </w:rPr>
+        <w:t xml:space="preserve"> mostra la casella di testo per inserire il nome del </w:t>
+      </w:r>
+      <w:proofErr w:type="gramStart"/>
+      <w:r>
+        <w:rPr>
+          <w:i w:val="0"/>
+          <w:sz w:val="22"/>
+        </w:rPr>
+        <w:t>sito</w:t>
+      </w:r>
+      <w:proofErr w:type="gramEnd"/>
+    </w:p>
+    <w:p>
+      <w:pPr>
+        <w:pStyle w:val="ListParagraph"/>
+        <w:numPr>
+          <w:ilvl w:val="0"/>
+          <w:numId w:val="32"/>
+        </w:numPr>
+        <w:rPr>
+          <w:i w:val="0"/>
+          <w:sz w:val="22"/>
+        </w:rPr>
+      </w:pPr>
+      <w:r>
+        <w:rPr>
+          <w:i w:val="0"/>
+          <w:sz w:val="22"/>
+          <w:u w:val="single"/>
+        </w:rPr>
+        <w:t>Utente</w:t>
+      </w:r>
+      <w:r>
+        <w:rPr>
+          <w:i w:val="0"/>
+          <w:sz w:val="22"/>
+        </w:rPr>
+        <w:t xml:space="preserve">: inserisce il nome del sito da </w:t>
+      </w:r>
+      <w:proofErr w:type="gramStart"/>
+      <w:r>
+        <w:rPr>
+          <w:i w:val="0"/>
+          <w:sz w:val="22"/>
+        </w:rPr>
+        <w:t>ricercare</w:t>
+      </w:r>
+      <w:proofErr w:type="gramEnd"/>
+    </w:p>
+    <w:p>
+      <w:pPr>
+        <w:pStyle w:val="ListParagraph"/>
+        <w:numPr>
+          <w:ilvl w:val="0"/>
+          <w:numId w:val="32"/>
+        </w:numPr>
+        <w:rPr>
+          <w:i w:val="0"/>
+          <w:sz w:val="22"/>
+        </w:rPr>
+      </w:pPr>
+      <w:r>
+        <w:rPr>
+          <w:i w:val="0"/>
+          <w:sz w:val="22"/>
+          <w:u w:val="single"/>
+        </w:rPr>
+        <w:t>Sistema</w:t>
+      </w:r>
+      <w:r>
+        <w:rPr>
+          <w:i w:val="0"/>
+          <w:sz w:val="22"/>
+        </w:rPr>
+        <w:t xml:space="preserve">: recupera la lista dei siti compatibili con la </w:t>
+      </w:r>
+      <w:proofErr w:type="gramStart"/>
+      <w:r>
+        <w:rPr>
+          <w:i w:val="0"/>
+          <w:sz w:val="22"/>
+        </w:rPr>
+        <w:t>ricerca</w:t>
+      </w:r>
+      <w:proofErr w:type="gramEnd"/>
+    </w:p>
+    <w:p>
+      <w:pPr>
+        <w:pStyle w:val="ListParagraph"/>
+        <w:numPr>
+          <w:ilvl w:val="0"/>
+          <w:numId w:val="32"/>
+        </w:numPr>
+        <w:rPr>
+          <w:i w:val="0"/>
+          <w:sz w:val="22"/>
+        </w:rPr>
+      </w:pPr>
+      <w:r>
+        <w:rPr>
+          <w:i w:val="0"/>
+          <w:sz w:val="22"/>
+          <w:u w:val="single"/>
+        </w:rPr>
+        <w:t>Sistema</w:t>
+      </w:r>
+      <w:r>
+        <w:rPr>
+          <w:i w:val="0"/>
+          <w:sz w:val="22"/>
+        </w:rPr>
+        <w:t>: mostra i risultati della ricerca</w:t>
+      </w:r>
+    </w:p>
+    <w:p>
+      <w:pPr>
+        <w:pStyle w:val="ListParagraph"/>
+        <w:numPr>
+          <w:ilvl w:val="0"/>
+          <w:numId w:val="32"/>
+        </w:numPr>
+        <w:rPr>
+          <w:i w:val="0"/>
+          <w:sz w:val="22"/>
+        </w:rPr>
+      </w:pPr>
+      <w:r>
+        <w:rPr>
+          <w:i w:val="0"/>
+          <w:sz w:val="22"/>
+          <w:u w:val="single"/>
+        </w:rPr>
+        <w:t>Utente</w:t>
+      </w:r>
+      <w:r>
+        <w:rPr>
+          <w:i w:val="0"/>
+          <w:sz w:val="22"/>
+        </w:rPr>
+        <w:t xml:space="preserve">: seleziona il sito </w:t>
+      </w:r>
+      <w:proofErr w:type="gramStart"/>
+      <w:r>
+        <w:rPr>
+          <w:i w:val="0"/>
+          <w:sz w:val="22"/>
+        </w:rPr>
+        <w:t xml:space="preserve">di </w:t>
+      </w:r>
+      <w:proofErr w:type="gramEnd"/>
+      <w:r>
+        <w:rPr>
+          <w:i w:val="0"/>
+          <w:sz w:val="22"/>
+        </w:rPr>
+        <w:t>interesse</w:t>
+      </w:r>
+    </w:p>
+    <w:p>
+      <w:pPr>
+        <w:pStyle w:val="ListParagraph"/>
+        <w:numPr>
+          <w:ilvl w:val="0"/>
+          <w:numId w:val="32"/>
+        </w:numPr>
+        <w:rPr>
+          <w:i w:val="0"/>
+          <w:sz w:val="22"/>
+        </w:rPr>
+      </w:pPr>
+      <w:r>
+        <w:rPr>
+          <w:i w:val="0"/>
+          <w:sz w:val="22"/>
+          <w:u w:val="single"/>
+        </w:rPr>
+        <w:t>Sistema</w:t>
+      </w:r>
+      <w:r>
+        <w:rPr>
+          <w:i w:val="0"/>
+          <w:sz w:val="22"/>
+        </w:rPr>
+        <w:t xml:space="preserve">: lancia l’attività principale del sito </w:t>
+      </w:r>
+      <w:proofErr w:type="gramStart"/>
+      <w:r>
+        <w:rPr>
+          <w:i w:val="0"/>
+          <w:sz w:val="22"/>
+        </w:rPr>
+        <w:t>scelto</w:t>
+      </w:r>
+      <w:proofErr w:type="gramEnd"/>
+    </w:p>
+    <w:p>
+      <w:pPr>
+        <w:jc w:val="center"/>
+        <w:rPr>
+          <w:i w:val="0"/>
+        </w:rPr>
+      </w:pPr>
+      <w:r>
+        <w:rPr>
+          <w:i w:val="0"/>
+          <w:noProof/>
+          <w:lang w:val="en-US" w:bidi="ar-SA"/>
+        </w:rPr>
+        <w:drawing>
+          <wp:inline distT="0" distB="0" distL="0" distR="0" wp14:anchorId="76F98402" wp14:editId="5D4A4067">
+            <wp:extent cx="3526543" cy="1545339"/>
+            <wp:effectExtent l="19050" t="0" r="0" b="0"/>
+            <wp:docPr id="11" name="Immagine 10" descr="Backup_di_sequence.png"/>
+            <wp:cNvGraphicFramePr>
+              <a:graphicFrameLocks xmlns:a="http://schemas.openxmlformats.org/drawingml/2006/main" noChangeAspect="1"/>
+            </wp:cNvGraphicFramePr>
+            <a:graphic xmlns:a="http://schemas.openxmlformats.org/drawingml/2006/main">
+              <a:graphicData uri="http://schemas.openxmlformats.org/drawingml/2006/picture">
+                <pic:pic xmlns:pic="http://schemas.openxmlformats.org/drawingml/2006/picture">
+                  <pic:nvPicPr>
+                    <pic:cNvPr id="0" name="Backup_di_sequence.png"/>
+                    <pic:cNvPicPr/>
+                  </pic:nvPicPr>
+                  <pic:blipFill>
+                    <a:blip r:embed="rId45" cstate="screen"/>
+                    <a:stretch>
+                      <a:fillRect/>
+                    </a:stretch>
+                  </pic:blipFill>
+                  <pic:spPr>
+                    <a:xfrm>
+                      <a:off x="0" y="0"/>
+                      <a:ext cx="3526543" cy="1545339"/>
+                    </a:xfrm>
+                    <a:prstGeom prst="rect">
+                      <a:avLst/>
+                    </a:prstGeom>
+                  </pic:spPr>
+                </pic:pic>
+              </a:graphicData>
+            </a:graphic>
+          </wp:inline>
+        </w:drawing>
+      </w:r>
+    </w:p>
+    <w:p>
+      <w:pPr>
+        <w:rPr>
+          <w:i w:val="0"/>
+        </w:rPr>
+      </w:pPr>
+      <w:r>
+        <w:rPr>
+          <w:i w:val="0"/>
+        </w:rPr>
+        <w:br w:type="page"/>
+      </w:r>
+    </w:p>
+    <w:p>
+      <w:pPr>
         <w:pStyle w:val="Heading3"/>
         <w:spacing w:before="0"/>
         <w:ind w:left="708"/>
@@ -12569,7 +13012,7 @@
           <w:szCs w:val="24"/>
         </w:rPr>
       </w:pPr>
-      <w:bookmarkStart w:id="32" w:name="_Toc266193076"/>
+      <w:bookmarkStart w:id="33" w:name="_Toc266201705"/>
       <w:r>
         <w:rPr>
           <w:rFonts w:asciiTheme="minorHAnsi" w:hAnsiTheme="minorHAnsi" w:cs="Arial"/>
@@ -12596,7 +13039,7 @@
         </w:rPr>
         <w:t>Diagram</w:t>
       </w:r>
-      <w:bookmarkEnd w:id="32"/>
+      <w:bookmarkEnd w:id="33"/>
       <w:proofErr w:type="spellEnd"/>
     </w:p>
     <w:p>
@@ -12621,7 +13064,7 @@
           <w:lang w:val="en-US" w:bidi="ar-SA"/>
         </w:rPr>
         <w:drawing>
-          <wp:inline distT="0" distB="0" distL="0" distR="0" wp14:anchorId="3649A903" wp14:editId="42E5B5C0">
+          <wp:inline distT="0" distB="0" distL="0" distR="0" wp14:anchorId="04959D0B" wp14:editId="7AB65881">
             <wp:extent cx="6120130" cy="5257837"/>
             <wp:effectExtent l="19050" t="0" r="0" b="0"/>
             <wp:docPr id="18" name="Immagine 1" descr="classdiagram.jpg"/>
@@ -12634,7 +13077,7 @@
                     <pic:cNvPicPr/>
                   </pic:nvPicPr>
                   <pic:blipFill>
-                    <a:blip r:embed="rId45" cstate="email"/>
+                    <a:blip r:embed="rId46" cstate="email"/>
                     <a:stretch>
                       <a:fillRect/>
                     </a:stretch>
@@ -12676,7 +13119,7 @@
           <w:szCs w:val="24"/>
         </w:rPr>
       </w:pPr>
-      <w:bookmarkStart w:id="33" w:name="_Toc266193077"/>
+      <w:bookmarkStart w:id="34" w:name="_Toc266201706"/>
       <w:r>
         <w:rPr>
           <w:rFonts w:asciiTheme="minorHAnsi" w:hAnsiTheme="minorHAnsi" w:cs="Arial"/>
@@ -12713,7 +13156,7 @@
         </w:rPr>
         <w:t>diagram</w:t>
       </w:r>
-      <w:bookmarkEnd w:id="33"/>
+      <w:bookmarkEnd w:id="34"/>
       <w:proofErr w:type="spellEnd"/>
     </w:p>
     <w:p>
@@ -12725,7 +13168,7 @@
           <w:i w:val="0"/>
         </w:rPr>
       </w:pPr>
-      <w:bookmarkStart w:id="34" w:name="_Toc266193078"/>
+      <w:bookmarkStart w:id="35" w:name="_Toc266201707"/>
       <w:r>
         <w:rPr>
           <w:i w:val="0"/>
@@ -12738,7 +13181,7 @@
         </w:rPr>
         <w:t>Vicino a me</w:t>
       </w:r>
-      <w:bookmarkEnd w:id="34"/>
+      <w:bookmarkEnd w:id="35"/>
     </w:p>
     <w:p>
       <w:pPr>
@@ -12750,7 +13193,7 @@
           <w:lang w:val="en-US" w:bidi="ar-SA"/>
         </w:rPr>
         <w:drawing>
-          <wp:inline distT="0" distB="0" distL="0" distR="0" wp14:anchorId="017A628B" wp14:editId="4F230F2A">
+          <wp:inline distT="0" distB="0" distL="0" distR="0" wp14:anchorId="406E3ED4" wp14:editId="606D2F7E">
             <wp:extent cx="2880366" cy="1935484"/>
             <wp:effectExtent l="19050" t="0" r="0" b="0"/>
             <wp:docPr id="19" name="Immagine 18" descr="sequenceDescr.jpg"/>
@@ -12765,7 +13208,7 @@
                     <pic:cNvPicPr/>
                   </pic:nvPicPr>
                   <pic:blipFill>
-                    <a:blip r:embed="rId46" cstate="email"/>
+                    <a:blip r:embed="rId47" cstate="email"/>
                     <a:stretch>
                       <a:fillRect/>
                     </a:stretch>
@@ -12799,14 +13242,14 @@
           <w:i w:val="0"/>
         </w:rPr>
       </w:pPr>
-      <w:bookmarkStart w:id="35" w:name="_Toc266193079"/>
+      <w:bookmarkStart w:id="36" w:name="_Toc266201708"/>
       <w:r>
         <w:rPr>
           <w:i w:val="0"/>
         </w:rPr>
         <w:t>4.4.2 Info Sito</w:t>
       </w:r>
-      <w:bookmarkEnd w:id="35"/>
+      <w:bookmarkEnd w:id="36"/>
     </w:p>
     <w:p>
       <w:pPr>
@@ -12832,26 +13275,21 @@
         </w:rPr>
         <w:t xml:space="preserve"> l’utente ha ricercato un sito o </w:t>
       </w:r>
-      <w:r>
-        <w:rPr>
-          <w:i w:val="0"/>
-          <w:sz w:val="22"/>
-        </w:rPr>
-        <w:t>l’</w:t>
-      </w:r>
+      <w:proofErr w:type="gramStart"/>
+      <w:r>
+        <w:rPr>
+          <w:i w:val="0"/>
+          <w:sz w:val="22"/>
+        </w:rPr>
+        <w:t xml:space="preserve">lo </w:t>
+      </w:r>
+      <w:proofErr w:type="gramEnd"/>
       <w:r>
         <w:rPr>
           <w:i w:val="0"/>
           <w:sz w:val="22"/>
         </w:rPr>
         <w:t>ha trovato con la funzione “vicino a me”</w:t>
-      </w:r>
-      <w:r>
-        <w:rPr>
-          <w:i w:val="0"/>
-          <w:sz w:val="22"/>
-        </w:rPr>
-        <w:t>.</w:t>
       </w:r>
     </w:p>
     <w:p>
@@ -12864,7 +13302,7 @@
           <w:lang w:val="en-US" w:bidi="ar-SA"/>
         </w:rPr>
         <w:drawing>
-          <wp:inline distT="0" distB="0" distL="0" distR="0" wp14:anchorId="0F099F98" wp14:editId="7F3C4748">
+          <wp:inline distT="0" distB="0" distL="0" distR="0" wp14:anchorId="57C3E4DD" wp14:editId="112FE84D">
             <wp:extent cx="4078232" cy="3310135"/>
             <wp:effectExtent l="19050" t="0" r="0" b="0"/>
             <wp:docPr id="20" name="Immagine 19" descr="sequenceInfo.jpg"/>
@@ -12879,7 +13317,7 @@
                     <pic:cNvPicPr/>
                   </pic:nvPicPr>
                   <pic:blipFill>
-                    <a:blip r:embed="rId47" cstate="email"/>
+                    <a:blip r:embed="rId48" cstate="email"/>
                     <a:stretch>
                       <a:fillRect/>
                     </a:stretch>
@@ -12918,7 +13356,7 @@
           <w:i w:val="0"/>
         </w:rPr>
       </w:pPr>
-      <w:bookmarkStart w:id="36" w:name="_Toc266193080"/>
+      <w:bookmarkStart w:id="37" w:name="_Toc266201709"/>
       <w:r>
         <w:rPr>
           <w:i w:val="0"/>
@@ -12933,7 +13371,7 @@
         </w:rPr>
         <w:t>News</w:t>
       </w:r>
-      <w:bookmarkEnd w:id="36"/>
+      <w:bookmarkEnd w:id="37"/>
       <w:proofErr w:type="gramEnd"/>
     </w:p>
     <w:p>
@@ -12975,13 +13413,6 @@
           <w:sz w:val="22"/>
         </w:rPr>
         <w:t>ha trovato con la funzione “vicino a me”</w:t>
-      </w:r>
-      <w:r>
-        <w:rPr>
-          <w:i w:val="0"/>
-          <w:sz w:val="22"/>
-        </w:rPr>
-        <w:t>.</w:t>
       </w:r>
     </w:p>
     <w:p>
@@ -12994,7 +13425,7 @@
           <w:lang w:val="en-US" w:bidi="ar-SA"/>
         </w:rPr>
         <w:drawing>
-          <wp:inline distT="0" distB="0" distL="0" distR="0" wp14:anchorId="468796C8" wp14:editId="5AB059C9">
+          <wp:inline distT="0" distB="0" distL="0" distR="0" wp14:anchorId="75EF88AB" wp14:editId="015AF8E4">
             <wp:extent cx="3730760" cy="2916942"/>
             <wp:effectExtent l="19050" t="0" r="3040" b="0"/>
             <wp:docPr id="21" name="Immagine 20" descr="sequenceNews.jpg"/>
@@ -13009,7 +13440,7 @@
                     <pic:cNvPicPr/>
                   </pic:nvPicPr>
                   <pic:blipFill>
-                    <a:blip r:embed="rId48" cstate="email"/>
+                    <a:blip r:embed="rId49" cstate="email"/>
                     <a:stretch>
                       <a:fillRect/>
                     </a:stretch>
@@ -13043,7 +13474,7 @@
           <w:i w:val="0"/>
         </w:rPr>
       </w:pPr>
-      <w:bookmarkStart w:id="37" w:name="_Toc266193081"/>
+      <w:bookmarkStart w:id="38" w:name="_Toc266201710"/>
       <w:r>
         <w:rPr>
           <w:i w:val="0"/>
@@ -13068,7 +13499,7 @@
         </w:rPr>
         <w:t>Descrizione del sito</w:t>
       </w:r>
-      <w:bookmarkEnd w:id="37"/>
+      <w:bookmarkEnd w:id="38"/>
     </w:p>
     <w:p>
       <w:pPr>
@@ -13110,15 +13541,6 @@
         </w:rPr>
         <w:t>ha trovato con la funzione “vicino a me”</w:t>
       </w:r>
-      <w:r>
-        <w:rPr>
-          <w:i w:val="0"/>
-          <w:sz w:val="22"/>
-        </w:rPr>
-        <w:t>.</w:t>
-      </w:r>
-      <w:bookmarkStart w:id="38" w:name="_GoBack"/>
-      <w:bookmarkEnd w:id="38"/>
     </w:p>
     <w:p>
       <w:pPr>
@@ -13130,7 +13552,7 @@
           <w:lang w:val="en-US" w:bidi="ar-SA"/>
         </w:rPr>
         <w:drawing>
-          <wp:inline distT="0" distB="0" distL="0" distR="0" wp14:anchorId="3A7159C6" wp14:editId="298DCE08">
+          <wp:inline distT="0" distB="0" distL="0" distR="0" wp14:anchorId="1A0B048B" wp14:editId="33BA0770">
             <wp:extent cx="4358649" cy="2874270"/>
             <wp:effectExtent l="19050" t="0" r="3801" b="0"/>
             <wp:docPr id="24" name="Immagine 23" descr="sequenceMap.jpg"/>
@@ -13145,7 +13567,7 @@
                     <pic:cNvPicPr/>
                   </pic:nvPicPr>
                   <pic:blipFill>
-                    <a:blip r:embed="rId49" cstate="email"/>
+                    <a:blip r:embed="rId50" cstate="email"/>
                     <a:stretch>
                       <a:fillRect/>
                     </a:stretch>
@@ -13187,7 +13609,7 @@
           <w:i w:val="0"/>
         </w:rPr>
       </w:pPr>
-      <w:bookmarkStart w:id="39" w:name="_Toc266193082"/>
+      <w:bookmarkStart w:id="39" w:name="_Toc266201711"/>
       <w:r>
         <w:rPr>
           <w:i w:val="0"/>
@@ -13208,9 +13630,9 @@
           <w:lang w:val="en-US" w:bidi="ar-SA"/>
         </w:rPr>
         <w:drawing>
-          <wp:inline distT="0" distB="0" distL="0" distR="0" wp14:anchorId="4025DF39" wp14:editId="07F17124">
-            <wp:extent cx="3974600" cy="3011430"/>
-            <wp:effectExtent l="19050" t="0" r="6850" b="0"/>
+          <wp:inline distT="0" distB="0" distL="0" distR="0" wp14:anchorId="02BC28D9" wp14:editId="0777BDCD">
+            <wp:extent cx="5056642" cy="3456439"/>
+            <wp:effectExtent l="19050" t="0" r="0" b="0"/>
             <wp:docPr id="23" name="Immagine 22" descr="search.png"/>
             <wp:cNvGraphicFramePr>
               <a:graphicFrameLocks xmlns:a="http://schemas.openxmlformats.org/drawingml/2006/main" noChangeAspect="1"/>
@@ -13223,7 +13645,7 @@
                     <pic:cNvPicPr/>
                   </pic:nvPicPr>
                   <pic:blipFill>
-                    <a:blip r:embed="rId50" cstate="email"/>
+                    <a:blip r:embed="rId51" cstate="screen"/>
                     <a:stretch>
                       <a:fillRect/>
                     </a:stretch>
@@ -13231,11 +13653,15 @@
                   <pic:spPr>
                     <a:xfrm>
                       <a:off x="0" y="0"/>
-                      <a:ext cx="3974600" cy="3011430"/>
+                      <a:ext cx="5056642" cy="3456439"/>
                     </a:xfrm>
                     <a:prstGeom prst="rect">
                       <a:avLst/>
                     </a:prstGeom>
+                    <a:noFill/>
+                    <a:ln>
+                      <a:noFill/>
+                    </a:ln>
                   </pic:spPr>
                 </pic:pic>
               </a:graphicData>
@@ -13257,7 +13683,7 @@
           <w:szCs w:val="24"/>
         </w:rPr>
       </w:pPr>
-      <w:bookmarkStart w:id="40" w:name="_Toc266193083"/>
+      <w:bookmarkStart w:id="40" w:name="_Toc266201712"/>
       <w:r>
         <w:rPr>
           <w:rFonts w:asciiTheme="minorHAnsi" w:hAnsiTheme="minorHAnsi" w:cs="Arial"/>
@@ -13349,7 +13775,7 @@
           <w:szCs w:val="24"/>
         </w:rPr>
       </w:pPr>
-      <w:bookmarkStart w:id="41" w:name="_Toc266193084"/>
+      <w:bookmarkStart w:id="41" w:name="_Toc266201713"/>
       <w:r>
         <w:rPr>
           <w:rFonts w:asciiTheme="minorHAnsi" w:hAnsiTheme="minorHAnsi" w:cs="Arial"/>
@@ -13382,7 +13808,7 @@
           <w:lang w:val="en-US" w:bidi="ar-SA"/>
         </w:rPr>
         <w:drawing>
-          <wp:inline distT="0" distB="0" distL="0" distR="0" wp14:anchorId="548E26FA" wp14:editId="6C7A27CC">
+          <wp:inline distT="0" distB="0" distL="0" distR="0" wp14:anchorId="17B91CB5" wp14:editId="338F198F">
             <wp:extent cx="4136144" cy="4172720"/>
             <wp:effectExtent l="19050" t="0" r="0" b="0"/>
             <wp:docPr id="16" name="Immagine 15" descr="navigazionale.jpg"/>
@@ -13397,7 +13823,7 @@
                     <pic:cNvPicPr/>
                   </pic:nvPicPr>
                   <pic:blipFill>
-                    <a:blip r:embed="rId51" cstate="email"/>
+                    <a:blip r:embed="rId52" cstate="email"/>
                     <a:stretch>
                       <a:fillRect/>
                     </a:stretch>
@@ -13421,8 +13847,6 @@
           </wp:inline>
         </w:drawing>
       </w:r>
-    </w:p>
-    <w:p>
       <w:r>
         <w:br w:type="page"/>
       </w:r>
@@ -13442,7 +13866,7 @@
           <w:lang w:val="en-US"/>
         </w:rPr>
       </w:pPr>
-      <w:bookmarkStart w:id="42" w:name="_Toc266193085"/>
+      <w:bookmarkStart w:id="42" w:name="_Toc266201714"/>
       <w:r>
         <w:rPr>
           <w:rFonts w:asciiTheme="minorHAnsi" w:hAnsiTheme="minorHAnsi" w:cs="Arial"/>
@@ -13498,7 +13922,7 @@
           <w:lang w:val="en-US"/>
         </w:rPr>
       </w:pPr>
-      <w:bookmarkStart w:id="43" w:name="_Toc266193086"/>
+      <w:bookmarkStart w:id="43" w:name="_Toc266201715"/>
       <w:r>
         <w:rPr>
           <w:rFonts w:asciiTheme="minorHAnsi" w:hAnsiTheme="minorHAnsi" w:cs="Arial"/>
@@ -13520,7 +13944,7 @@
           <w:lang w:val="en-US" w:bidi="ar-SA"/>
         </w:rPr>
         <w:drawing>
-          <wp:inline distT="0" distB="0" distL="0" distR="0" wp14:anchorId="2555BB4A" wp14:editId="64FEDB39">
+          <wp:inline distT="0" distB="0" distL="0" distR="0" wp14:anchorId="13D452AD" wp14:editId="53747483">
             <wp:extent cx="6461773" cy="3858776"/>
             <wp:effectExtent l="19050" t="0" r="0" b="0"/>
             <wp:docPr id="2" name="Immagine 1" descr="mockup_home.jpg"/>
@@ -13535,7 +13959,7 @@
                     <pic:cNvPicPr/>
                   </pic:nvPicPr>
                   <pic:blipFill>
-                    <a:blip r:embed="rId52" cstate="email"/>
+                    <a:blip r:embed="rId53" cstate="email"/>
                     <a:stretch>
                       <a:fillRect/>
                     </a:stretch>
@@ -13571,7 +13995,7 @@
           <w:szCs w:val="24"/>
         </w:rPr>
       </w:pPr>
-      <w:bookmarkStart w:id="44" w:name="_Toc266193087"/>
+      <w:bookmarkStart w:id="44" w:name="_Toc266201716"/>
       <w:r>
         <w:rPr>
           <w:rFonts w:asciiTheme="minorHAnsi" w:hAnsiTheme="minorHAnsi" w:cs="Arial"/>
@@ -13608,7 +14032,7 @@
           <w:lang w:val="en-US" w:bidi="ar-SA"/>
         </w:rPr>
         <w:drawing>
-          <wp:inline distT="0" distB="0" distL="0" distR="0" wp14:anchorId="202D15A4" wp14:editId="7CA3F8AF">
+          <wp:inline distT="0" distB="0" distL="0" distR="0" wp14:anchorId="35A6B23D" wp14:editId="5710902C">
             <wp:extent cx="6458725" cy="3858776"/>
             <wp:effectExtent l="19050" t="0" r="0" b="0"/>
             <wp:docPr id="3" name="Immagine 2" descr="mockup_ricerca.jpg"/>
@@ -13620,92 +14044,6 @@
                 <pic:pic xmlns:pic="http://schemas.openxmlformats.org/drawingml/2006/picture">
                   <pic:nvPicPr>
                     <pic:cNvPr id="0" name="mockup_ricerca.jpg"/>
-                    <pic:cNvPicPr/>
-                  </pic:nvPicPr>
-                  <pic:blipFill>
-                    <a:blip r:embed="rId53" cstate="email"/>
-                    <a:stretch>
-                      <a:fillRect/>
-                    </a:stretch>
-                  </pic:blipFill>
-                  <pic:spPr>
-                    <a:xfrm>
-                      <a:off x="0" y="0"/>
-                      <a:ext cx="6458725" cy="3858776"/>
-                    </a:xfrm>
-                    <a:prstGeom prst="rect">
-                      <a:avLst/>
-                    </a:prstGeom>
-                    <a:noFill/>
-                    <a:ln>
-                      <a:noFill/>
-                    </a:ln>
-                  </pic:spPr>
-                </pic:pic>
-              </a:graphicData>
-            </a:graphic>
-          </wp:inline>
-        </w:drawing>
-      </w:r>
-    </w:p>
-    <w:p>
-      <w:r>
-        <w:br w:type="page"/>
-      </w:r>
-    </w:p>
-    <w:p>
-      <w:pPr>
-        <w:pStyle w:val="Heading3"/>
-        <w:spacing w:before="0"/>
-        <w:ind w:left="1418"/>
-        <w:rPr>
-          <w:rFonts w:asciiTheme="minorHAnsi" w:hAnsiTheme="minorHAnsi" w:cs="Arial"/>
-          <w:i w:val="0"/>
-          <w:szCs w:val="24"/>
-        </w:rPr>
-      </w:pPr>
-      <w:bookmarkStart w:id="45" w:name="_Toc266193088"/>
-      <w:r>
-        <w:rPr>
-          <w:rFonts w:asciiTheme="minorHAnsi" w:hAnsiTheme="minorHAnsi" w:cs="Arial"/>
-          <w:i w:val="0"/>
-          <w:szCs w:val="24"/>
-        </w:rPr>
-        <w:lastRenderedPageBreak/>
-        <w:t>5.2.</w:t>
-      </w:r>
-      <w:r>
-        <w:rPr>
-          <w:rFonts w:asciiTheme="minorHAnsi" w:hAnsiTheme="minorHAnsi" w:cs="Arial"/>
-          <w:i w:val="0"/>
-          <w:szCs w:val="24"/>
-        </w:rPr>
-        <w:t>3 Risultati ricerca</w:t>
-      </w:r>
-      <w:bookmarkEnd w:id="45"/>
-    </w:p>
-    <w:p>
-      <w:pPr>
-        <w:jc w:val="center"/>
-      </w:pPr>
-      <w:r>
-        <w:rPr>
-          <w:noProof/>
-          <w:lang w:val="en-US" w:bidi="ar-SA"/>
-        </w:rPr>
-        <w:drawing>
-          <wp:inline distT="0" distB="0" distL="0" distR="0" wp14:anchorId="3988560C" wp14:editId="3E59E998">
-            <wp:extent cx="6458725" cy="3858776"/>
-            <wp:effectExtent l="19050" t="0" r="0" b="0"/>
-            <wp:docPr id="4" name="Immagine 3" descr="mockup_risultati_ricerca.jpg"/>
-            <wp:cNvGraphicFramePr>
-              <a:graphicFrameLocks xmlns:a="http://schemas.openxmlformats.org/drawingml/2006/main" noChangeAspect="1"/>
-            </wp:cNvGraphicFramePr>
-            <a:graphic xmlns:a="http://schemas.openxmlformats.org/drawingml/2006/main">
-              <a:graphicData uri="http://schemas.openxmlformats.org/drawingml/2006/picture">
-                <pic:pic xmlns:pic="http://schemas.openxmlformats.org/drawingml/2006/picture">
-                  <pic:nvPicPr>
-                    <pic:cNvPr id="0" name="mockup_risultati_ricerca.jpg"/>
                     <pic:cNvPicPr/>
                   </pic:nvPicPr>
                   <pic:blipFill>
@@ -13735,6 +14073,11 @@
       </w:r>
     </w:p>
     <w:p>
+      <w:r>
+        <w:br w:type="page"/>
+      </w:r>
+    </w:p>
+    <w:p>
       <w:pPr>
         <w:pStyle w:val="Heading3"/>
         <w:spacing w:before="0"/>
@@ -13745,14 +14088,15 @@
           <w:szCs w:val="24"/>
         </w:rPr>
       </w:pPr>
-      <w:bookmarkStart w:id="46" w:name="_Toc266193089"/>
+      <w:bookmarkStart w:id="45" w:name="_Toc266201717"/>
       <w:r>
         <w:rPr>
           <w:rFonts w:asciiTheme="minorHAnsi" w:hAnsiTheme="minorHAnsi" w:cs="Arial"/>
           <w:i w:val="0"/>
           <w:szCs w:val="24"/>
         </w:rPr>
-        <w:t xml:space="preserve">5.2.4 </w:t>
+        <w:lastRenderedPageBreak/>
+        <w:t>5.2.</w:t>
       </w:r>
       <w:r>
         <w:rPr>
@@ -13760,9 +14104,9 @@
           <w:i w:val="0"/>
           <w:szCs w:val="24"/>
         </w:rPr>
-        <w:t>Descrizione</w:t>
-      </w:r>
-      <w:bookmarkEnd w:id="46"/>
+        <w:t>3 Risultati ricerca</w:t>
+      </w:r>
+      <w:bookmarkEnd w:id="45"/>
     </w:p>
     <w:p>
       <w:pPr>
@@ -13774,7 +14118,87 @@
           <w:lang w:val="en-US" w:bidi="ar-SA"/>
         </w:rPr>
         <w:drawing>
-          <wp:inline distT="0" distB="0" distL="0" distR="0" wp14:anchorId="1A6340E4" wp14:editId="6CBD280B">
+          <wp:inline distT="0" distB="0" distL="0" distR="0" wp14:anchorId="3177C2CC" wp14:editId="5A78EBA4">
+            <wp:extent cx="6458725" cy="3858776"/>
+            <wp:effectExtent l="19050" t="0" r="0" b="0"/>
+            <wp:docPr id="4" name="Immagine 3" descr="mockup_risultati_ricerca.jpg"/>
+            <wp:cNvGraphicFramePr>
+              <a:graphicFrameLocks xmlns:a="http://schemas.openxmlformats.org/drawingml/2006/main" noChangeAspect="1"/>
+            </wp:cNvGraphicFramePr>
+            <a:graphic xmlns:a="http://schemas.openxmlformats.org/drawingml/2006/main">
+              <a:graphicData uri="http://schemas.openxmlformats.org/drawingml/2006/picture">
+                <pic:pic xmlns:pic="http://schemas.openxmlformats.org/drawingml/2006/picture">
+                  <pic:nvPicPr>
+                    <pic:cNvPr id="0" name="mockup_risultati_ricerca.jpg"/>
+                    <pic:cNvPicPr/>
+                  </pic:nvPicPr>
+                  <pic:blipFill>
+                    <a:blip r:embed="rId55" cstate="email"/>
+                    <a:stretch>
+                      <a:fillRect/>
+                    </a:stretch>
+                  </pic:blipFill>
+                  <pic:spPr>
+                    <a:xfrm>
+                      <a:off x="0" y="0"/>
+                      <a:ext cx="6458725" cy="3858776"/>
+                    </a:xfrm>
+                    <a:prstGeom prst="rect">
+                      <a:avLst/>
+                    </a:prstGeom>
+                    <a:noFill/>
+                    <a:ln>
+                      <a:noFill/>
+                    </a:ln>
+                  </pic:spPr>
+                </pic:pic>
+              </a:graphicData>
+            </a:graphic>
+          </wp:inline>
+        </w:drawing>
+      </w:r>
+    </w:p>
+    <w:p>
+      <w:pPr>
+        <w:pStyle w:val="Heading3"/>
+        <w:spacing w:before="0"/>
+        <w:ind w:left="1418"/>
+        <w:rPr>
+          <w:rFonts w:asciiTheme="minorHAnsi" w:hAnsiTheme="minorHAnsi" w:cs="Arial"/>
+          <w:i w:val="0"/>
+          <w:szCs w:val="24"/>
+        </w:rPr>
+      </w:pPr>
+      <w:bookmarkStart w:id="46" w:name="_Toc266201718"/>
+      <w:r>
+        <w:rPr>
+          <w:rFonts w:asciiTheme="minorHAnsi" w:hAnsiTheme="minorHAnsi" w:cs="Arial"/>
+          <w:i w:val="0"/>
+          <w:szCs w:val="24"/>
+        </w:rPr>
+        <w:t xml:space="preserve">5.2.4 </w:t>
+      </w:r>
+      <w:r>
+        <w:rPr>
+          <w:rFonts w:asciiTheme="minorHAnsi" w:hAnsiTheme="minorHAnsi" w:cs="Arial"/>
+          <w:i w:val="0"/>
+          <w:szCs w:val="24"/>
+        </w:rPr>
+        <w:t>Descrizione</w:t>
+      </w:r>
+      <w:bookmarkEnd w:id="46"/>
+    </w:p>
+    <w:p>
+      <w:pPr>
+        <w:jc w:val="center"/>
+      </w:pPr>
+      <w:r>
+        <w:rPr>
+          <w:noProof/>
+          <w:lang w:val="en-US" w:bidi="ar-SA"/>
+        </w:rPr>
+        <w:drawing>
+          <wp:inline distT="0" distB="0" distL="0" distR="0" wp14:anchorId="6BF4E31E" wp14:editId="2CB9EF5C">
             <wp:extent cx="6458725" cy="3953264"/>
             <wp:effectExtent l="19050" t="0" r="0" b="0"/>
             <wp:docPr id="5" name="Immagine 4" descr="mockup_descrizione.jpg"/>
@@ -13789,7 +14213,7 @@
                     <pic:cNvPicPr/>
                   </pic:nvPicPr>
                   <pic:blipFill>
-                    <a:blip r:embed="rId55" cstate="email"/>
+                    <a:blip r:embed="rId56" cstate="email"/>
                     <a:stretch>
                       <a:fillRect/>
                     </a:stretch>
@@ -13835,7 +14259,7 @@
           <w:szCs w:val="24"/>
         </w:rPr>
       </w:pPr>
-      <w:bookmarkStart w:id="47" w:name="_Toc266193090"/>
+      <w:bookmarkStart w:id="47" w:name="_Toc266201719"/>
       <w:r>
         <w:rPr>
           <w:rFonts w:asciiTheme="minorHAnsi" w:hAnsiTheme="minorHAnsi" w:cs="Arial"/>
@@ -13872,7 +14296,7 @@
           <w:lang w:val="en-US" w:bidi="ar-SA"/>
         </w:rPr>
         <w:drawing>
-          <wp:inline distT="0" distB="0" distL="0" distR="0" wp14:anchorId="2FB61732" wp14:editId="77A4B3E6">
+          <wp:inline distT="0" distB="0" distL="0" distR="0" wp14:anchorId="742060D4" wp14:editId="192F9F00">
             <wp:extent cx="5918267" cy="3956312"/>
             <wp:effectExtent l="19050" t="0" r="6283" b="0"/>
             <wp:docPr id="6" name="Immagine 5" descr="mockups_pdi.jpg"/>
@@ -13887,7 +14311,7 @@
                     <pic:cNvPicPr/>
                   </pic:nvPicPr>
                   <pic:blipFill>
-                    <a:blip r:embed="rId56" cstate="email"/>
+                    <a:blip r:embed="rId57" cstate="email"/>
                     <a:stretch>
                       <a:fillRect/>
                     </a:stretch>
@@ -13923,7 +14347,7 @@
           <w:szCs w:val="24"/>
         </w:rPr>
       </w:pPr>
-      <w:bookmarkStart w:id="48" w:name="_Toc266193091"/>
+      <w:bookmarkStart w:id="48" w:name="_Toc266201720"/>
       <w:r>
         <w:rPr>
           <w:rFonts w:asciiTheme="minorHAnsi" w:hAnsiTheme="minorHAnsi" w:cs="Arial"/>
@@ -13970,7 +14394,7 @@
           <w:lang w:val="en-US" w:bidi="ar-SA"/>
         </w:rPr>
         <w:drawing>
-          <wp:inline distT="0" distB="0" distL="0" distR="0" wp14:anchorId="04967D7D" wp14:editId="1C58CC80">
+          <wp:inline distT="0" distB="0" distL="0" distR="0" wp14:anchorId="52F391C0" wp14:editId="652B48EA">
             <wp:extent cx="6458725" cy="3956312"/>
             <wp:effectExtent l="19050" t="0" r="0" b="0"/>
             <wp:docPr id="7" name="Immagine 6" descr="mockups_news.jpg"/>
@@ -13982,95 +14406,6 @@
                 <pic:pic xmlns:pic="http://schemas.openxmlformats.org/drawingml/2006/picture">
                   <pic:nvPicPr>
                     <pic:cNvPr id="0" name="mockups_news.jpg"/>
-                    <pic:cNvPicPr/>
-                  </pic:nvPicPr>
-                  <pic:blipFill>
-                    <a:blip r:embed="rId57" cstate="email"/>
-                    <a:stretch>
-                      <a:fillRect/>
-                    </a:stretch>
-                  </pic:blipFill>
-                  <pic:spPr>
-                    <a:xfrm>
-                      <a:off x="0" y="0"/>
-                      <a:ext cx="6458725" cy="3956312"/>
-                    </a:xfrm>
-                    <a:prstGeom prst="rect">
-                      <a:avLst/>
-                    </a:prstGeom>
-                    <a:noFill/>
-                    <a:ln>
-                      <a:noFill/>
-                    </a:ln>
-                  </pic:spPr>
-                </pic:pic>
-              </a:graphicData>
-            </a:graphic>
-          </wp:inline>
-        </w:drawing>
-      </w:r>
-    </w:p>
-    <w:p>
-      <w:pPr>
-        <w:pStyle w:val="Heading3"/>
-        <w:spacing w:before="0"/>
-        <w:ind w:left="1418"/>
-        <w:rPr>
-          <w:rFonts w:asciiTheme="minorHAnsi" w:hAnsiTheme="minorHAnsi" w:cs="Arial"/>
-          <w:i w:val="0"/>
-          <w:szCs w:val="24"/>
-        </w:rPr>
-      </w:pPr>
-      <w:bookmarkStart w:id="49" w:name="_Toc266193092"/>
-      <w:r>
-        <w:rPr>
-          <w:rFonts w:asciiTheme="minorHAnsi" w:hAnsiTheme="minorHAnsi" w:cs="Arial"/>
-          <w:i w:val="0"/>
-          <w:szCs w:val="24"/>
-        </w:rPr>
-        <w:lastRenderedPageBreak/>
-        <w:t>5.2.</w:t>
-      </w:r>
-      <w:r>
-        <w:rPr>
-          <w:rFonts w:asciiTheme="minorHAnsi" w:hAnsiTheme="minorHAnsi" w:cs="Arial"/>
-          <w:i w:val="0"/>
-          <w:szCs w:val="24"/>
-        </w:rPr>
-        <w:t>7</w:t>
-      </w:r>
-      <w:r>
-        <w:rPr>
-          <w:rFonts w:asciiTheme="minorHAnsi" w:hAnsiTheme="minorHAnsi" w:cs="Arial"/>
-          <w:i w:val="0"/>
-          <w:szCs w:val="24"/>
-        </w:rPr>
-        <w:t xml:space="preserve"> Orari di apertura</w:t>
-      </w:r>
-      <w:bookmarkEnd w:id="49"/>
-    </w:p>
-    <w:p>
-      <w:pPr>
-        <w:jc w:val="center"/>
-      </w:pPr>
-      <w:r>
-        <w:rPr>
-          <w:noProof/>
-          <w:lang w:val="en-US" w:bidi="ar-SA"/>
-        </w:rPr>
-        <w:drawing>
-          <wp:inline distT="0" distB="0" distL="0" distR="0" wp14:anchorId="15AA04CC" wp14:editId="3686C5B9">
-            <wp:extent cx="6458725" cy="3956312"/>
-            <wp:effectExtent l="19050" t="0" r="0" b="0"/>
-            <wp:docPr id="9" name="Immagine 8" descr="mockup_orari.jpg"/>
-            <wp:cNvGraphicFramePr>
-              <a:graphicFrameLocks xmlns:a="http://schemas.openxmlformats.org/drawingml/2006/main" noChangeAspect="1"/>
-            </wp:cNvGraphicFramePr>
-            <a:graphic xmlns:a="http://schemas.openxmlformats.org/drawingml/2006/main">
-              <a:graphicData uri="http://schemas.openxmlformats.org/drawingml/2006/picture">
-                <pic:pic xmlns:pic="http://schemas.openxmlformats.org/drawingml/2006/picture">
-                  <pic:nvPicPr>
-                    <pic:cNvPr id="0" name="mockup_orari.jpg"/>
                     <pic:cNvPicPr/>
                   </pic:nvPicPr>
                   <pic:blipFill>
@@ -14110,13 +14445,14 @@
           <w:szCs w:val="24"/>
         </w:rPr>
       </w:pPr>
-      <w:bookmarkStart w:id="50" w:name="_Toc266193093"/>
+      <w:bookmarkStart w:id="49" w:name="_Toc266201721"/>
       <w:r>
         <w:rPr>
           <w:rFonts w:asciiTheme="minorHAnsi" w:hAnsiTheme="minorHAnsi" w:cs="Arial"/>
           <w:i w:val="0"/>
           <w:szCs w:val="24"/>
         </w:rPr>
+        <w:lastRenderedPageBreak/>
         <w:t>5.2.</w:t>
       </w:r>
       <w:r>
@@ -14133,27 +14469,9 @@
           <w:i w:val="0"/>
           <w:szCs w:val="24"/>
         </w:rPr>
-        <w:t xml:space="preserve"> </w:t>
-      </w:r>
-      <w:proofErr w:type="spellStart"/>
-      <w:r>
-        <w:rPr>
-          <w:rFonts w:asciiTheme="minorHAnsi" w:hAnsiTheme="minorHAnsi" w:cs="Arial"/>
-          <w:i w:val="0"/>
-          <w:szCs w:val="24"/>
-        </w:rPr>
-        <w:t>Options</w:t>
-      </w:r>
-      <w:proofErr w:type="spellEnd"/>
-      <w:r>
-        <w:rPr>
-          <w:rFonts w:asciiTheme="minorHAnsi" w:hAnsiTheme="minorHAnsi" w:cs="Arial"/>
-          <w:i w:val="0"/>
-          <w:szCs w:val="24"/>
-        </w:rPr>
-        <w:t xml:space="preserve"> Menu</w:t>
-      </w:r>
-      <w:bookmarkEnd w:id="50"/>
+        <w:t xml:space="preserve"> Orari di apertura</w:t>
+      </w:r>
+      <w:bookmarkEnd w:id="49"/>
     </w:p>
     <w:p>
       <w:pPr>
@@ -14165,7 +14483,113 @@
           <w:lang w:val="en-US" w:bidi="ar-SA"/>
         </w:rPr>
         <w:drawing>
-          <wp:inline distT="0" distB="0" distL="0" distR="0" wp14:anchorId="6B5C2C36" wp14:editId="4A1903EF">
+          <wp:inline distT="0" distB="0" distL="0" distR="0" wp14:anchorId="489934DD" wp14:editId="388DE5CA">
+            <wp:extent cx="6458725" cy="3956312"/>
+            <wp:effectExtent l="19050" t="0" r="0" b="0"/>
+            <wp:docPr id="9" name="Immagine 8" descr="mockup_orari.jpg"/>
+            <wp:cNvGraphicFramePr>
+              <a:graphicFrameLocks xmlns:a="http://schemas.openxmlformats.org/drawingml/2006/main" noChangeAspect="1"/>
+            </wp:cNvGraphicFramePr>
+            <a:graphic xmlns:a="http://schemas.openxmlformats.org/drawingml/2006/main">
+              <a:graphicData uri="http://schemas.openxmlformats.org/drawingml/2006/picture">
+                <pic:pic xmlns:pic="http://schemas.openxmlformats.org/drawingml/2006/picture">
+                  <pic:nvPicPr>
+                    <pic:cNvPr id="0" name="mockup_orari.jpg"/>
+                    <pic:cNvPicPr/>
+                  </pic:nvPicPr>
+                  <pic:blipFill>
+                    <a:blip r:embed="rId59" cstate="email"/>
+                    <a:stretch>
+                      <a:fillRect/>
+                    </a:stretch>
+                  </pic:blipFill>
+                  <pic:spPr>
+                    <a:xfrm>
+                      <a:off x="0" y="0"/>
+                      <a:ext cx="6458725" cy="3956312"/>
+                    </a:xfrm>
+                    <a:prstGeom prst="rect">
+                      <a:avLst/>
+                    </a:prstGeom>
+                    <a:noFill/>
+                    <a:ln>
+                      <a:noFill/>
+                    </a:ln>
+                  </pic:spPr>
+                </pic:pic>
+              </a:graphicData>
+            </a:graphic>
+          </wp:inline>
+        </w:drawing>
+      </w:r>
+    </w:p>
+    <w:p>
+      <w:pPr>
+        <w:pStyle w:val="Heading3"/>
+        <w:spacing w:before="0"/>
+        <w:ind w:left="1418"/>
+        <w:rPr>
+          <w:rFonts w:asciiTheme="minorHAnsi" w:hAnsiTheme="minorHAnsi" w:cs="Arial"/>
+          <w:i w:val="0"/>
+          <w:szCs w:val="24"/>
+        </w:rPr>
+      </w:pPr>
+      <w:bookmarkStart w:id="50" w:name="_Toc266201722"/>
+      <w:r>
+        <w:rPr>
+          <w:rFonts w:asciiTheme="minorHAnsi" w:hAnsiTheme="minorHAnsi" w:cs="Arial"/>
+          <w:i w:val="0"/>
+          <w:szCs w:val="24"/>
+        </w:rPr>
+        <w:t>5.2.</w:t>
+      </w:r>
+      <w:r>
+        <w:rPr>
+          <w:rFonts w:asciiTheme="minorHAnsi" w:hAnsiTheme="minorHAnsi" w:cs="Arial"/>
+          <w:i w:val="0"/>
+          <w:szCs w:val="24"/>
+        </w:rPr>
+        <w:t>7</w:t>
+      </w:r>
+      <w:r>
+        <w:rPr>
+          <w:rFonts w:asciiTheme="minorHAnsi" w:hAnsiTheme="minorHAnsi" w:cs="Arial"/>
+          <w:i w:val="0"/>
+          <w:szCs w:val="24"/>
+        </w:rPr>
+        <w:t xml:space="preserve"> </w:t>
+      </w:r>
+      <w:proofErr w:type="spellStart"/>
+      <w:r>
+        <w:rPr>
+          <w:rFonts w:asciiTheme="minorHAnsi" w:hAnsiTheme="minorHAnsi" w:cs="Arial"/>
+          <w:i w:val="0"/>
+          <w:szCs w:val="24"/>
+        </w:rPr>
+        <w:t>Options</w:t>
+      </w:r>
+      <w:proofErr w:type="spellEnd"/>
+      <w:r>
+        <w:rPr>
+          <w:rFonts w:asciiTheme="minorHAnsi" w:hAnsiTheme="minorHAnsi" w:cs="Arial"/>
+          <w:i w:val="0"/>
+          <w:szCs w:val="24"/>
+        </w:rPr>
+        <w:t xml:space="preserve"> Menu</w:t>
+      </w:r>
+      <w:bookmarkEnd w:id="50"/>
+    </w:p>
+    <w:p>
+      <w:pPr>
+        <w:jc w:val="center"/>
+      </w:pPr>
+      <w:r>
+        <w:rPr>
+          <w:noProof/>
+          <w:lang w:val="en-US" w:bidi="ar-SA"/>
+        </w:rPr>
+        <w:drawing>
+          <wp:inline distT="0" distB="0" distL="0" distR="0" wp14:anchorId="36B5589D" wp14:editId="66155DE4">
             <wp:extent cx="1283538" cy="778074"/>
             <wp:effectExtent l="19050" t="0" r="0" b="0"/>
             <wp:docPr id="10" name="Immagine 9" descr="mockup_menu.jpg"/>
@@ -14180,7 +14604,7 @@
                     <pic:cNvPicPr/>
                   </pic:nvPicPr>
                   <pic:blipFill>
-                    <a:blip r:embed="rId59" cstate="email"/>
+                    <a:blip r:embed="rId60" cstate="email"/>
                     <a:stretch>
                       <a:fillRect/>
                     </a:stretch>
@@ -14205,6 +14629,11 @@
       </w:r>
     </w:p>
     <w:p>
+      <w:r>
+        <w:br w:type="page"/>
+      </w:r>
+    </w:p>
+    <w:p>
       <w:pPr>
         <w:jc w:val="center"/>
       </w:pPr>
@@ -14220,7 +14649,7 @@
           <w:szCs w:val="24"/>
         </w:rPr>
       </w:pPr>
-      <w:bookmarkStart w:id="51" w:name="_Toc266193094"/>
+      <w:bookmarkStart w:id="51" w:name="_Toc266201723"/>
       <w:r>
         <w:t xml:space="preserve">6.0 RAD </w:t>
       </w:r>
@@ -14242,7 +14671,7 @@
         <w:spacing w:before="0"/>
         <w:ind w:left="708"/>
       </w:pPr>
-      <w:bookmarkStart w:id="52" w:name="_Toc266193095"/>
+      <w:bookmarkStart w:id="52" w:name="_Toc266201724"/>
       <w:r>
         <w:t>6.1 Versione 1.1</w:t>
       </w:r>
@@ -14290,7 +14719,7 @@
         <w:spacing w:before="0"/>
         <w:ind w:left="708"/>
       </w:pPr>
-      <w:bookmarkStart w:id="53" w:name="_Toc266193096"/>
+      <w:bookmarkStart w:id="53" w:name="_Toc266201725"/>
       <w:r>
         <w:t>6.2 Versione 1.1.1</w:t>
       </w:r>
@@ -14363,7 +14792,7 @@
         <w:spacing w:before="0"/>
         <w:ind w:left="708"/>
       </w:pPr>
-      <w:bookmarkStart w:id="54" w:name="_Toc266193097"/>
+      <w:bookmarkStart w:id="54" w:name="_Toc266201726"/>
       <w:r>
         <w:t>6.3 versione 1.2</w:t>
       </w:r>
@@ -14428,12 +14857,15 @@
         <w:rPr>
           <w:i w:val="0"/>
           <w:sz w:val="22"/>
-        </w:rPr>
-      </w:pPr>
-      <w:r>
-        <w:rPr>
-          <w:i w:val="0"/>
-          <w:sz w:val="22"/>
+          <w:szCs w:val="22"/>
+        </w:rPr>
+      </w:pPr>
+      <w:bookmarkStart w:id="55" w:name="_GoBack"/>
+      <w:r>
+        <w:rPr>
+          <w:i w:val="0"/>
+          <w:sz w:val="22"/>
+          <w:szCs w:val="22"/>
         </w:rPr>
         <w:t xml:space="preserve">Aggiornati i </w:t>
       </w:r>
@@ -14442,6 +14874,7 @@
         <w:rPr>
           <w:i w:val="0"/>
           <w:sz w:val="22"/>
+          <w:szCs w:val="22"/>
         </w:rPr>
         <w:t>mocks</w:t>
       </w:r>
@@ -14450,6 +14883,7 @@
         <w:rPr>
           <w:i w:val="0"/>
           <w:sz w:val="22"/>
+          <w:szCs w:val="22"/>
         </w:rPr>
         <w:t>-up</w:t>
       </w:r>
@@ -14464,12 +14898,14 @@
         <w:rPr>
           <w:i w:val="0"/>
           <w:sz w:val="22"/>
-        </w:rPr>
-      </w:pPr>
-      <w:r>
-        <w:rPr>
-          <w:i w:val="0"/>
-          <w:sz w:val="22"/>
+          <w:szCs w:val="22"/>
+        </w:rPr>
+      </w:pPr>
+      <w:r>
+        <w:rPr>
+          <w:i w:val="0"/>
+          <w:sz w:val="22"/>
+          <w:szCs w:val="22"/>
         </w:rPr>
         <w:t xml:space="preserve">Aggiornato il </w:t>
       </w:r>
@@ -14478,6 +14914,7 @@
         <w:rPr>
           <w:i w:val="0"/>
           <w:sz w:val="22"/>
+          <w:szCs w:val="22"/>
         </w:rPr>
         <w:t>class</w:t>
       </w:r>
@@ -14486,6 +14923,7 @@
         <w:rPr>
           <w:i w:val="0"/>
           <w:sz w:val="22"/>
+          <w:szCs w:val="22"/>
         </w:rPr>
         <w:t xml:space="preserve"> </w:t>
       </w:r>
@@ -14494,6 +14932,7 @@
         <w:rPr>
           <w:i w:val="0"/>
           <w:sz w:val="22"/>
+          <w:szCs w:val="22"/>
         </w:rPr>
         <w:t>diagram</w:t>
       </w:r>
@@ -14506,20 +14945,108 @@
           <w:ilvl w:val="0"/>
           <w:numId w:val="30"/>
         </w:numPr>
-      </w:pPr>
-      <w:r>
-        <w:rPr>
-          <w:i w:val="0"/>
-          <w:sz w:val="22"/>
+        <w:rPr>
+          <w:sz w:val="22"/>
+          <w:szCs w:val="22"/>
+        </w:rPr>
+      </w:pPr>
+      <w:r>
+        <w:rPr>
+          <w:i w:val="0"/>
+          <w:sz w:val="22"/>
+          <w:szCs w:val="22"/>
         </w:rPr>
         <w:t>Correzioni</w:t>
       </w:r>
       <w:r>
+        <w:rPr>
+          <w:sz w:val="22"/>
+          <w:szCs w:val="22"/>
+        </w:rPr>
         <w:t xml:space="preserve"> varie</w:t>
       </w:r>
     </w:p>
+    <w:p>
+      <w:pPr>
+        <w:pStyle w:val="Heading3"/>
+        <w:spacing w:before="0"/>
+        <w:ind w:left="708"/>
+      </w:pPr>
+      <w:bookmarkStart w:id="56" w:name="_Toc266201727"/>
+      <w:bookmarkEnd w:id="55"/>
+      <w:r>
+        <w:t>6.4 Versione 1.2.1</w:t>
+      </w:r>
+      <w:bookmarkEnd w:id="56"/>
+    </w:p>
+    <w:p>
+      <w:pPr>
+        <w:pStyle w:val="ListParagraph"/>
+        <w:numPr>
+          <w:ilvl w:val="0"/>
+          <w:numId w:val="30"/>
+        </w:numPr>
+        <w:rPr>
+          <w:sz w:val="22"/>
+        </w:rPr>
+      </w:pPr>
+      <w:r>
+        <w:rPr>
+          <w:sz w:val="22"/>
+        </w:rPr>
+        <w:t xml:space="preserve">Aggiunti use case </w:t>
+      </w:r>
+      <w:proofErr w:type="spellStart"/>
+      <w:r>
+        <w:rPr>
+          <w:sz w:val="22"/>
+        </w:rPr>
+        <w:t>diagram</w:t>
+      </w:r>
+      <w:proofErr w:type="spellEnd"/>
+      <w:r>
+        <w:rPr>
+          <w:sz w:val="22"/>
+        </w:rPr>
+        <w:t xml:space="preserve"> e </w:t>
+      </w:r>
+      <w:proofErr w:type="spellStart"/>
+      <w:r>
+        <w:rPr>
+          <w:sz w:val="22"/>
+        </w:rPr>
+        <w:t>sequence</w:t>
+      </w:r>
+      <w:proofErr w:type="spellEnd"/>
+      <w:r>
+        <w:rPr>
+          <w:sz w:val="22"/>
+        </w:rPr>
+        <w:t xml:space="preserve"> </w:t>
+      </w:r>
+      <w:proofErr w:type="spellStart"/>
+      <w:r>
+        <w:rPr>
+          <w:sz w:val="22"/>
+        </w:rPr>
+        <w:t>diagram</w:t>
+      </w:r>
+      <w:proofErr w:type="spellEnd"/>
+      <w:r>
+        <w:rPr>
+          <w:sz w:val="22"/>
+        </w:rPr>
+        <w:t xml:space="preserve"> della funzione denominata “ricerca”</w:t>
+      </w:r>
+      <w:r>
+        <w:rPr>
+          <w:sz w:val="22"/>
+        </w:rPr>
+        <w:t>.</w:t>
+      </w:r>
+    </w:p>
     <w:sectPr>
-      <w:footerReference w:type="default" r:id="rId60"/>
+      <w:footerReference w:type="default" r:id="rId61"/>
       <w:pgSz w:w="11906" w:h="16838"/>
       <w:pgMar w:top="1417" w:right="1134" w:bottom="1134" w:left="1134" w:header="708" w:footer="567" w:gutter="0"/>
       <w:cols w:space="708"/>
@@ -14640,7 +15167,7 @@
             <w:noProof/>
             <w:color w:val="525A7D" w:themeColor="accent1" w:themeShade="BF"/>
           </w:rPr>
-          <w:t>18</w:t>
+          <w:t>19</w:t>
         </w:r>
         <w:r>
           <w:rPr>
@@ -15972,6 +16499,97 @@
     </w:lvl>
   </w:abstractNum>
   <w:abstractNum w:abstractNumId="14">
+    <w:nsid w:val="3B347DC4"/>
+    <w:multiLevelType w:val="hybridMultilevel"/>
+    <w:tmpl w:val="DBD07B10"/>
+    <w:lvl w:ilvl="0" w:tplc="AD922F74">
+      <w:start w:val="1"/>
+      <w:numFmt w:val="decimal"/>
+      <w:lvlText w:val="%1."/>
+      <w:lvlJc w:val="left"/>
+      <w:pPr>
+        <w:ind w:left="3201" w:hanging="360"/>
+      </w:pPr>
+      <w:rPr>
+        <w:rFonts w:hint="default"/>
+        <w:b/>
+        <w:u w:val="single"/>
+      </w:rPr>
+    </w:lvl>
+    <w:lvl w:ilvl="1" w:tplc="04100019" w:tentative="1">
+      <w:start w:val="1"/>
+      <w:numFmt w:val="lowerLetter"/>
+      <w:lvlText w:val="%2."/>
+      <w:lvlJc w:val="left"/>
+      <w:pPr>
+        <w:ind w:left="3921" w:hanging="360"/>
+      </w:pPr>
+    </w:lvl>
+    <w:lvl w:ilvl="2" w:tplc="0410001B" w:tentative="1">
+      <w:start w:val="1"/>
+      <w:numFmt w:val="lowerRoman"/>
+      <w:lvlText w:val="%3."/>
+      <w:lvlJc w:val="right"/>
+      <w:pPr>
+        <w:ind w:left="4641" w:hanging="180"/>
+      </w:pPr>
+    </w:lvl>
+    <w:lvl w:ilvl="3" w:tplc="0410000F" w:tentative="1">
+      <w:start w:val="1"/>
+      <w:numFmt w:val="decimal"/>
+      <w:lvlText w:val="%4."/>
+      <w:lvlJc w:val="left"/>
+      <w:pPr>
+        <w:ind w:left="5361" w:hanging="360"/>
+      </w:pPr>
+    </w:lvl>
+    <w:lvl w:ilvl="4" w:tplc="04100019" w:tentative="1">
+      <w:start w:val="1"/>
+      <w:numFmt w:val="lowerLetter"/>
+      <w:lvlText w:val="%5."/>
+      <w:lvlJc w:val="left"/>
+      <w:pPr>
+        <w:ind w:left="6081" w:hanging="360"/>
+      </w:pPr>
+    </w:lvl>
+    <w:lvl w:ilvl="5" w:tplc="0410001B" w:tentative="1">
+      <w:start w:val="1"/>
+      <w:numFmt w:val="lowerRoman"/>
+      <w:lvlText w:val="%6."/>
+      <w:lvlJc w:val="right"/>
+      <w:pPr>
+        <w:ind w:left="6801" w:hanging="180"/>
+      </w:pPr>
+    </w:lvl>
+    <w:lvl w:ilvl="6" w:tplc="0410000F" w:tentative="1">
+      <w:start w:val="1"/>
+      <w:numFmt w:val="decimal"/>
+      <w:lvlText w:val="%7."/>
+      <w:lvlJc w:val="left"/>
+      <w:pPr>
+        <w:ind w:left="7521" w:hanging="360"/>
+      </w:pPr>
+    </w:lvl>
+    <w:lvl w:ilvl="7" w:tplc="04100019" w:tentative="1">
+      <w:start w:val="1"/>
+      <w:numFmt w:val="lowerLetter"/>
+      <w:lvlText w:val="%8."/>
+      <w:lvlJc w:val="left"/>
+      <w:pPr>
+        <w:ind w:left="8241" w:hanging="360"/>
+      </w:pPr>
+    </w:lvl>
+    <w:lvl w:ilvl="8" w:tplc="0410001B" w:tentative="1">
+      <w:start w:val="1"/>
+      <w:numFmt w:val="lowerRoman"/>
+      <w:lvlText w:val="%9."/>
+      <w:lvlJc w:val="right"/>
+      <w:pPr>
+        <w:ind w:left="8961" w:hanging="180"/>
+      </w:pPr>
+    </w:lvl>
+  </w:abstractNum>
+  <w:abstractNum w:abstractNumId="15">
     <w:nsid w:val="3C386EDB"/>
     <w:multiLevelType w:val="hybridMultilevel"/>
     <w:tmpl w:val="35C8BC1A"/>
@@ -16060,7 +16678,7 @@
       </w:pPr>
     </w:lvl>
   </w:abstractNum>
-  <w:abstractNum w:abstractNumId="15">
+  <w:abstractNum w:abstractNumId="16">
     <w:nsid w:val="3F892B5C"/>
     <w:multiLevelType w:val="multilevel"/>
     <w:tmpl w:val="5DB0AF88"/>
@@ -16178,7 +16796,7 @@
       </w:rPr>
     </w:lvl>
   </w:abstractNum>
-  <w:abstractNum w:abstractNumId="16">
+  <w:abstractNum w:abstractNumId="17">
     <w:nsid w:val="43AB4491"/>
     <w:multiLevelType w:val="hybridMultilevel"/>
     <w:tmpl w:val="7B667A18"/>
@@ -16264,7 +16882,7 @@
       </w:pPr>
     </w:lvl>
   </w:abstractNum>
-  <w:abstractNum w:abstractNumId="17">
+  <w:abstractNum w:abstractNumId="18">
     <w:nsid w:val="448B59A4"/>
     <w:multiLevelType w:val="multilevel"/>
     <w:tmpl w:val="0410001F"/>
@@ -16353,7 +16971,7 @@
       </w:pPr>
     </w:lvl>
   </w:abstractNum>
-  <w:abstractNum w:abstractNumId="18">
+  <w:abstractNum w:abstractNumId="19">
     <w:nsid w:val="4CA63907"/>
     <w:multiLevelType w:val="hybridMultilevel"/>
     <w:tmpl w:val="1E6435B4"/>
@@ -16445,7 +17063,7 @@
       </w:pPr>
     </w:lvl>
   </w:abstractNum>
-  <w:abstractNum w:abstractNumId="19">
+  <w:abstractNum w:abstractNumId="20">
     <w:nsid w:val="4E097EEC"/>
     <w:multiLevelType w:val="hybridMultilevel"/>
     <w:tmpl w:val="A8E0414C"/>
@@ -16535,7 +17153,7 @@
       </w:pPr>
     </w:lvl>
   </w:abstractNum>
-  <w:abstractNum w:abstractNumId="20">
+  <w:abstractNum w:abstractNumId="21">
     <w:nsid w:val="4EBA08F7"/>
     <w:multiLevelType w:val="hybridMultilevel"/>
     <w:tmpl w:val="D7824F5A"/>
@@ -16625,7 +17243,7 @@
       </w:pPr>
     </w:lvl>
   </w:abstractNum>
-  <w:abstractNum w:abstractNumId="21">
+  <w:abstractNum w:abstractNumId="22">
     <w:nsid w:val="4ED6385E"/>
     <w:multiLevelType w:val="hybridMultilevel"/>
     <w:tmpl w:val="1DE2AECE"/>
@@ -16714,7 +17332,7 @@
       </w:pPr>
     </w:lvl>
   </w:abstractNum>
-  <w:abstractNum w:abstractNumId="22">
+  <w:abstractNum w:abstractNumId="23">
     <w:nsid w:val="51225D19"/>
     <w:multiLevelType w:val="hybridMultilevel"/>
     <w:tmpl w:val="95D69D36"/>
@@ -16800,7 +17418,7 @@
       </w:pPr>
     </w:lvl>
   </w:abstractNum>
-  <w:abstractNum w:abstractNumId="23">
+  <w:abstractNum w:abstractNumId="24">
     <w:nsid w:val="51991DA1"/>
     <w:multiLevelType w:val="hybridMultilevel"/>
     <w:tmpl w:val="DDC0875E"/>
@@ -16895,7 +17513,7 @@
       </w:pPr>
     </w:lvl>
   </w:abstractNum>
-  <w:abstractNum w:abstractNumId="24">
+  <w:abstractNum w:abstractNumId="25">
     <w:nsid w:val="52A95DCA"/>
     <w:multiLevelType w:val="hybridMultilevel"/>
     <w:tmpl w:val="1DE2AECE"/>
@@ -16984,7 +17602,7 @@
       </w:pPr>
     </w:lvl>
   </w:abstractNum>
-  <w:abstractNum w:abstractNumId="25">
+  <w:abstractNum w:abstractNumId="26">
     <w:nsid w:val="53826AD2"/>
     <w:multiLevelType w:val="multilevel"/>
     <w:tmpl w:val="EF5AF096"/>
@@ -17102,7 +17720,7 @@
       </w:rPr>
     </w:lvl>
   </w:abstractNum>
-  <w:abstractNum w:abstractNumId="26">
+  <w:abstractNum w:abstractNumId="27">
     <w:nsid w:val="57DB3F7C"/>
     <w:multiLevelType w:val="hybridMultilevel"/>
     <w:tmpl w:val="5ACA73E2"/>
@@ -17188,7 +17806,96 @@
       </w:pPr>
     </w:lvl>
   </w:abstractNum>
-  <w:abstractNum w:abstractNumId="27">
+  <w:abstractNum w:abstractNumId="28">
+    <w:nsid w:val="59AF46A3"/>
+    <w:multiLevelType w:val="hybridMultilevel"/>
+    <w:tmpl w:val="F43EAC04"/>
+    <w:lvl w:ilvl="0" w:tplc="231C3872">
+      <w:start w:val="1"/>
+      <w:numFmt w:val="decimal"/>
+      <w:lvlText w:val="%1."/>
+      <w:lvlJc w:val="left"/>
+      <w:pPr>
+        <w:ind w:left="3561" w:hanging="360"/>
+      </w:pPr>
+      <w:rPr>
+        <w:rFonts w:hint="default"/>
+      </w:rPr>
+    </w:lvl>
+    <w:lvl w:ilvl="1" w:tplc="04100019" w:tentative="1">
+      <w:start w:val="1"/>
+      <w:numFmt w:val="lowerLetter"/>
+      <w:lvlText w:val="%2."/>
+      <w:lvlJc w:val="left"/>
+      <w:pPr>
+        <w:ind w:left="4281" w:hanging="360"/>
+      </w:pPr>
+    </w:lvl>
+    <w:lvl w:ilvl="2" w:tplc="0410001B" w:tentative="1">
+      <w:start w:val="1"/>
+      <w:numFmt w:val="lowerRoman"/>
+      <w:lvlText w:val="%3."/>
+      <w:lvlJc w:val="right"/>
+      <w:pPr>
+        <w:ind w:left="5001" w:hanging="180"/>
+      </w:pPr>
+    </w:lvl>
+    <w:lvl w:ilvl="3" w:tplc="0410000F" w:tentative="1">
+      <w:start w:val="1"/>
+      <w:numFmt w:val="decimal"/>
+      <w:lvlText w:val="%4."/>
+      <w:lvlJc w:val="left"/>
+      <w:pPr>
+        <w:ind w:left="5721" w:hanging="360"/>
+      </w:pPr>
+    </w:lvl>
+    <w:lvl w:ilvl="4" w:tplc="04100019" w:tentative="1">
+      <w:start w:val="1"/>
+      <w:numFmt w:val="lowerLetter"/>
+      <w:lvlText w:val="%5."/>
+      <w:lvlJc w:val="left"/>
+      <w:pPr>
+        <w:ind w:left="6441" w:hanging="360"/>
+      </w:pPr>
+    </w:lvl>
+    <w:lvl w:ilvl="5" w:tplc="0410001B" w:tentative="1">
+      <w:start w:val="1"/>
+      <w:numFmt w:val="lowerRoman"/>
+      <w:lvlText w:val="%6."/>
+      <w:lvlJc w:val="right"/>
+      <w:pPr>
+        <w:ind w:left="7161" w:hanging="180"/>
+      </w:pPr>
+    </w:lvl>
+    <w:lvl w:ilvl="6" w:tplc="0410000F" w:tentative="1">
+      <w:start w:val="1"/>
+      <w:numFmt w:val="decimal"/>
+      <w:lvlText w:val="%7."/>
+      <w:lvlJc w:val="left"/>
+      <w:pPr>
+        <w:ind w:left="7881" w:hanging="360"/>
+      </w:pPr>
+    </w:lvl>
+    <w:lvl w:ilvl="7" w:tplc="04100019" w:tentative="1">
+      <w:start w:val="1"/>
+      <w:numFmt w:val="lowerLetter"/>
+      <w:lvlText w:val="%8."/>
+      <w:lvlJc w:val="left"/>
+      <w:pPr>
+        <w:ind w:left="8601" w:hanging="360"/>
+      </w:pPr>
+    </w:lvl>
+    <w:lvl w:ilvl="8" w:tplc="0410001B" w:tentative="1">
+      <w:start w:val="1"/>
+      <w:numFmt w:val="lowerRoman"/>
+      <w:lvlText w:val="%9."/>
+      <w:lvlJc w:val="right"/>
+      <w:pPr>
+        <w:ind w:left="9321" w:hanging="180"/>
+      </w:pPr>
+    </w:lvl>
+  </w:abstractNum>
+  <w:abstractNum w:abstractNumId="29">
     <w:nsid w:val="5C0E4411"/>
     <w:multiLevelType w:val="multilevel"/>
     <w:tmpl w:val="26C0E722"/>
@@ -17337,7 +18044,7 @@
       </w:rPr>
     </w:lvl>
   </w:abstractNum>
-  <w:abstractNum w:abstractNumId="28">
+  <w:abstractNum w:abstractNumId="30">
     <w:nsid w:val="68C642A9"/>
     <w:multiLevelType w:val="hybridMultilevel"/>
     <w:tmpl w:val="388CCB28"/>
@@ -17450,7 +18157,7 @@
       </w:rPr>
     </w:lvl>
   </w:abstractNum>
-  <w:abstractNum w:abstractNumId="29">
+  <w:abstractNum w:abstractNumId="31">
     <w:nsid w:val="76ED2191"/>
     <w:multiLevelType w:val="multilevel"/>
     <w:tmpl w:val="0410001F"/>
@@ -17537,22 +18244,22 @@
     </w:lvl>
   </w:abstractNum>
   <w:num w:numId="1">
-    <w:abstractNumId w:val="16"/>
+    <w:abstractNumId w:val="17"/>
   </w:num>
   <w:num w:numId="2">
-    <w:abstractNumId w:val="14"/>
+    <w:abstractNumId w:val="15"/>
   </w:num>
   <w:num w:numId="3">
-    <w:abstractNumId w:val="22"/>
+    <w:abstractNumId w:val="23"/>
   </w:num>
   <w:num w:numId="4">
     <w:abstractNumId w:val="5"/>
   </w:num>
   <w:num w:numId="5">
-    <w:abstractNumId w:val="29"/>
+    <w:abstractNumId w:val="31"/>
   </w:num>
   <w:num w:numId="6">
-    <w:abstractNumId w:val="26"/>
+    <w:abstractNumId w:val="27"/>
   </w:num>
   <w:num w:numId="7">
     <w:abstractNumId w:val="3"/>
@@ -17561,34 +18268,34 @@
     <w:abstractNumId w:val="10"/>
   </w:num>
   <w:num w:numId="9">
-    <w:abstractNumId w:val="17"/>
+    <w:abstractNumId w:val="18"/>
   </w:num>
   <w:num w:numId="10">
-    <w:abstractNumId w:val="24"/>
+    <w:abstractNumId w:val="25"/>
   </w:num>
   <w:num w:numId="11">
-    <w:abstractNumId w:val="18"/>
+    <w:abstractNumId w:val="19"/>
   </w:num>
   <w:num w:numId="12">
-    <w:abstractNumId w:val="23"/>
+    <w:abstractNumId w:val="24"/>
   </w:num>
   <w:num w:numId="13">
     <w:abstractNumId w:val="12"/>
   </w:num>
   <w:num w:numId="14">
-    <w:abstractNumId w:val="21"/>
+    <w:abstractNumId w:val="22"/>
   </w:num>
   <w:num w:numId="15">
     <w:abstractNumId w:val="7"/>
   </w:num>
   <w:num w:numId="16">
-    <w:abstractNumId w:val="19"/>
+    <w:abstractNumId w:val="20"/>
   </w:num>
   <w:num w:numId="17">
     <w:abstractNumId w:val="13"/>
   </w:num>
   <w:num w:numId="18">
-    <w:abstractNumId w:val="20"/>
+    <w:abstractNumId w:val="21"/>
   </w:num>
   <w:num w:numId="19">
     <w:abstractNumId w:val="2"/>
@@ -17597,7 +18304,7 @@
     <w:abstractNumId w:val="4"/>
   </w:num>
   <w:num w:numId="21">
-    <w:abstractNumId w:val="27"/>
+    <w:abstractNumId w:val="29"/>
   </w:num>
   <w:num w:numId="22">
     <w:abstractNumId w:val="1"/>
@@ -17612,10 +18319,10 @@
     <w:abstractNumId w:val="9"/>
   </w:num>
   <w:num w:numId="26">
-    <w:abstractNumId w:val="15"/>
+    <w:abstractNumId w:val="16"/>
   </w:num>
   <w:num w:numId="27">
-    <w:abstractNumId w:val="25"/>
+    <w:abstractNumId w:val="26"/>
   </w:num>
   <w:num w:numId="28">
     <w:abstractNumId w:val="8"/>
@@ -17624,6 +18331,12 @@
     <w:abstractNumId w:val="11"/>
   </w:num>
   <w:num w:numId="30">
+    <w:abstractNumId w:val="30"/>
+  </w:num>
+  <w:num w:numId="31">
+    <w:abstractNumId w:val="14"/>
+  </w:num>
+  <w:num w:numId="32">
     <w:abstractNumId w:val="28"/>
   </w:num>
 </w:numbering>
@@ -19113,7 +19826,7 @@
 </file>
 
 <file path=customXml/itemProps1.xml><?xml version="1.0" encoding="utf-8"?>
-<ds:datastoreItem xmlns:ds="http://schemas.openxmlformats.org/officeDocument/2006/customXml" ds:itemID="{3F7D6B05-9643-2743-92AC-A30E57C5A2A7}">
+<ds:datastoreItem xmlns:ds="http://schemas.openxmlformats.org/officeDocument/2006/customXml" ds:itemID="{70592EBF-084C-C545-95E3-96A011ECB219}">
   <ds:schemaRefs>
     <ds:schemaRef ds:uri="http://schemas.openxmlformats.org/officeDocument/2006/bibliography"/>
   </ds:schemaRefs>

</xml_diff>